<commit_message>
Overloaded cast. Econimy part with sub parts
</commit_message>
<xml_diff>
--- a/04_Зміст.docx
+++ b/04_Зміст.docx
@@ -649,17 +649,8 @@
           <w:sz w:val="22"/>
           <w:szCs w:val="22"/>
         </w:rPr>
-        <w:t xml:space="preserve">.1 Представлення згорткового </w:t>
-      </w:r>
-      <w:proofErr w:type="spellStart"/>
-      <w:r>
-        <w:rPr>
-          <w:sz w:val="22"/>
-          <w:szCs w:val="22"/>
-        </w:rPr>
-        <w:t>кодера</w:t>
-      </w:r>
-      <w:proofErr w:type="spellEnd"/>
+        <w:t>.1 Представлення згорткового кодера</w:t>
+      </w:r>
       <w:r>
         <w:rPr>
           <w:webHidden/>
@@ -772,23 +763,7 @@
           <w:sz w:val="22"/>
           <w:szCs w:val="22"/>
         </w:rPr>
-        <w:t xml:space="preserve">.3 Реакція </w:t>
-      </w:r>
-      <w:proofErr w:type="spellStart"/>
-      <w:r>
-        <w:rPr>
-          <w:sz w:val="22"/>
-          <w:szCs w:val="22"/>
-        </w:rPr>
-        <w:t>кодера</w:t>
-      </w:r>
-      <w:proofErr w:type="spellEnd"/>
-      <w:r>
-        <w:rPr>
-          <w:sz w:val="22"/>
-          <w:szCs w:val="22"/>
-        </w:rPr>
-        <w:t xml:space="preserve"> на імпульсне </w:t>
+        <w:t xml:space="preserve">.3 Реакція кодера на імпульсне </w:t>
       </w:r>
       <w:r>
         <w:rPr>
@@ -1038,23 +1013,7 @@
           <w:sz w:val="22"/>
           <w:szCs w:val="22"/>
         </w:rPr>
-        <w:t xml:space="preserve">.7 </w:t>
-      </w:r>
-      <w:proofErr w:type="spellStart"/>
-      <w:r>
-        <w:rPr>
-          <w:sz w:val="22"/>
-          <w:szCs w:val="22"/>
-        </w:rPr>
-        <w:t>Гратчаста</w:t>
-      </w:r>
-      <w:proofErr w:type="spellEnd"/>
-      <w:r>
-        <w:rPr>
-          <w:sz w:val="22"/>
-          <w:szCs w:val="22"/>
-        </w:rPr>
-        <w:t xml:space="preserve"> діаграма</w:t>
+        <w:t>.7 Гратчаста діаграма</w:t>
       </w:r>
       <w:r>
         <w:rPr>
@@ -1738,6 +1697,9 @@
         <w:fldChar w:fldCharType="end"/>
       </w:r>
       <w:r>
+        <w:t xml:space="preserve">6. </w:t>
+      </w:r>
+      <w:r>
         <w:fldChar w:fldCharType="begin"/>
       </w:r>
       <w:r>
@@ -1751,7 +1713,7 @@
           <w:rPr>
             <w:rStyle w:val="a8"/>
           </w:rPr>
-          <w:t>ЕКОНОМІЧНИЙ РОЗДІЛ</w:t>
+          <w:t>Економічний розділ</w:t>
         </w:r>
         <w:r>
           <w:rPr>
@@ -1765,7 +1727,14 @@
             <w:rStyle w:val="a8"/>
             <w:webHidden/>
           </w:rPr>
-          <w:t>61</w:t>
+          <w:t>6</w:t>
+        </w:r>
+        <w:r>
+          <w:rPr>
+            <w:rStyle w:val="a8"/>
+            <w:webHidden/>
+          </w:rPr>
+          <w:t>2</w:t>
         </w:r>
       </w:hyperlink>
     </w:p>
@@ -1785,15 +1754,42 @@
           <w:lang w:eastAsia="uk-UA"/>
         </w:rPr>
       </w:pPr>
-      <w:hyperlink r:id="rId9" w:anchor="_Toc358748671" w:history="1">
-        <w:r>
-          <w:rPr>
-            <w:rStyle w:val="a8"/>
-            <w:noProof/>
-            <w:sz w:val="22"/>
-            <w:szCs w:val="22"/>
-          </w:rPr>
-          <w:t>1.1.</w:t>
+      <w:hyperlink r:id="rId9" w:anchor="_Toc358748677" w:history="1">
+        <w:r>
+          <w:rPr>
+            <w:rStyle w:val="a8"/>
+            <w:noProof/>
+            <w:sz w:val="22"/>
+            <w:szCs w:val="22"/>
+          </w:rPr>
+          <w:t>6</w:t>
+        </w:r>
+        <w:r>
+          <w:rPr>
+            <w:rStyle w:val="a8"/>
+            <w:noProof/>
+            <w:sz w:val="22"/>
+            <w:szCs w:val="22"/>
+          </w:rPr>
+          <w:t>.</w:t>
+        </w:r>
+        <w:r>
+          <w:rPr>
+            <w:rStyle w:val="a8"/>
+            <w:noProof/>
+            <w:sz w:val="22"/>
+            <w:szCs w:val="22"/>
+          </w:rPr>
+          <w:t>1</w:t>
+        </w:r>
+        <w:r>
+          <w:rPr>
+            <w:rStyle w:val="a8"/>
+            <w:noProof/>
+            <w:sz w:val="22"/>
+            <w:szCs w:val="22"/>
+          </w:rPr>
+          <w:t>.</w:t>
         </w:r>
         <w:r>
           <w:rPr>
@@ -1809,7 +1805,15 @@
             <w:szCs w:val="22"/>
           </w:rPr>
           <w:tab/>
-          <w:t>Економічні характеристики проектованого виробу</w:t>
+        </w:r>
+        <w:r>
+          <w:rPr>
+            <w:rStyle w:val="a8"/>
+            <w:noProof/>
+            <w:sz w:val="22"/>
+            <w:szCs w:val="22"/>
+          </w:rPr>
+          <w:t>Розрахунок витрат на розробку та впровадження проектованого програмного забезпечення</w:t>
         </w:r>
         <w:r>
           <w:rPr>
@@ -1829,71 +1833,17 @@
             <w:sz w:val="22"/>
             <w:szCs w:val="22"/>
           </w:rPr>
-          <w:t>61</w:t>
-        </w:r>
-      </w:hyperlink>
-    </w:p>
-    <w:p>
-      <w:pPr>
-        <w:pStyle w:val="22"/>
-        <w:tabs>
-          <w:tab w:val="clear" w:pos="9629"/>
-          <w:tab w:val="right" w:leader="dot" w:pos="9639"/>
-        </w:tabs>
-        <w:spacing w:after="0"/>
-        <w:rPr>
-          <w:rFonts w:eastAsiaTheme="minorEastAsia"/>
-          <w:noProof/>
-          <w:sz w:val="22"/>
-          <w:szCs w:val="22"/>
-          <w:lang w:eastAsia="uk-UA"/>
-        </w:rPr>
-      </w:pPr>
-      <w:hyperlink r:id="rId10" w:anchor="_Toc358748677" w:history="1">
-        <w:r>
-          <w:rPr>
-            <w:rStyle w:val="a8"/>
-            <w:noProof/>
-            <w:sz w:val="22"/>
-            <w:szCs w:val="22"/>
-          </w:rPr>
-          <w:t>1.2.</w:t>
-        </w:r>
-        <w:r>
-          <w:rPr>
-            <w:rFonts w:eastAsiaTheme="minorEastAsia"/>
-          </w:rPr>
-          <w:t xml:space="preserve"> </w:t>
-        </w:r>
-        <w:r>
-          <w:rPr>
-            <w:rStyle w:val="a8"/>
-            <w:noProof/>
-            <w:sz w:val="22"/>
-            <w:szCs w:val="22"/>
-          </w:rPr>
-          <w:tab/>
-          <w:t>Визначення показників економічної ефективності проектних рішень</w:t>
-        </w:r>
-        <w:r>
-          <w:rPr>
-            <w:rStyle w:val="a8"/>
-            <w:noProof/>
-            <w:webHidden/>
-            <w:sz w:val="22"/>
-            <w:szCs w:val="22"/>
-          </w:rPr>
-          <w:tab/>
-        </w:r>
-        <w:r>
-          <w:rPr>
-            <w:rStyle w:val="a8"/>
-            <w:noProof/>
-            <w:webHidden/>
-            <w:sz w:val="22"/>
-            <w:szCs w:val="22"/>
-          </w:rPr>
-          <w:t>61</w:t>
+          <w:t>6</w:t>
+        </w:r>
+        <w:r>
+          <w:rPr>
+            <w:rStyle w:val="a8"/>
+            <w:noProof/>
+            <w:webHidden/>
+            <w:sz w:val="22"/>
+            <w:szCs w:val="22"/>
+          </w:rPr>
+          <w:t>2</w:t>
         </w:r>
       </w:hyperlink>
     </w:p>
@@ -1911,14 +1861,42 @@
           <w:lang w:val="uk-UA" w:eastAsia="uk-UA"/>
         </w:rPr>
       </w:pPr>
-      <w:hyperlink r:id="rId11" w:anchor="_Toc358748678" w:history="1">
+      <w:hyperlink r:id="rId10" w:anchor="_Toc358748678" w:history="1">
+        <w:bookmarkStart w:id="0" w:name="_GoBack"/>
         <w:r>
           <w:rPr>
             <w:rStyle w:val="a8"/>
             <w:rFonts w:ascii="Times New Roman" w:hAnsi="Times New Roman" w:cs="Times New Roman"/>
             <w:noProof/>
-          </w:rPr>
-          <w:t>1.2.1.</w:t>
+            <w:lang w:val="uk-UA"/>
+          </w:rPr>
+          <w:t>6</w:t>
+        </w:r>
+        <w:bookmarkEnd w:id="0"/>
+        <w:r>
+          <w:rPr>
+            <w:rStyle w:val="a8"/>
+            <w:rFonts w:ascii="Times New Roman" w:hAnsi="Times New Roman" w:cs="Times New Roman"/>
+            <w:noProof/>
+          </w:rPr>
+          <w:t>.</w:t>
+        </w:r>
+        <w:r>
+          <w:rPr>
+            <w:rStyle w:val="a8"/>
+            <w:rFonts w:ascii="Times New Roman" w:hAnsi="Times New Roman" w:cs="Times New Roman"/>
+            <w:noProof/>
+            <w:lang w:val="uk-UA"/>
+          </w:rPr>
+          <w:t>1</w:t>
+        </w:r>
+        <w:r>
+          <w:rPr>
+            <w:rStyle w:val="a8"/>
+            <w:rFonts w:ascii="Times New Roman" w:hAnsi="Times New Roman" w:cs="Times New Roman"/>
+            <w:noProof/>
+          </w:rPr>
+          <w:t>.1.</w:t>
         </w:r>
         <w:r>
           <w:rPr>
@@ -1937,7 +1915,7 @@
             <w:rFonts w:ascii="Times New Roman" w:hAnsi="Times New Roman" w:cs="Times New Roman"/>
             <w:noProof/>
           </w:rPr>
-          <w:t>Умови економічної ефективності</w:t>
+          <w:t>Розрахунок витрат на розробку програмних засобів</w:t>
         </w:r>
         <w:r>
           <w:rPr>
@@ -1976,23 +1954,80 @@
           <w:lang w:val="uk-UA" w:eastAsia="uk-UA"/>
         </w:rPr>
       </w:pPr>
-      <w:hyperlink r:id="rId12" w:anchor="_Toc358748679" w:history="1">
+      <w:hyperlink r:id="rId11" w:anchor="_Toc358748679" w:history="1">
         <w:r>
           <w:rPr>
             <w:rStyle w:val="a8"/>
             <w:rFonts w:ascii="Times New Roman" w:hAnsi="Times New Roman" w:cs="Times New Roman"/>
             <w:noProof/>
-          </w:rPr>
-          <w:t>1.2.2.</w:t>
+            <w:lang w:val="uk-UA"/>
+          </w:rPr>
+          <w:t>6</w:t>
         </w:r>
         <w:r>
           <w:rPr>
             <w:rStyle w:val="a8"/>
             <w:rFonts w:ascii="Times New Roman" w:hAnsi="Times New Roman" w:cs="Times New Roman"/>
-            <w:i/>
-            <w:iCs/>
-            <w:noProof/>
-            <w:lang w:val="uk-UA" w:eastAsia="uk-UA"/>
+            <w:noProof/>
+          </w:rPr>
+          <w:t>.</w:t>
+        </w:r>
+        <w:r>
+          <w:rPr>
+            <w:rStyle w:val="a8"/>
+            <w:rFonts w:ascii="Times New Roman" w:hAnsi="Times New Roman" w:cs="Times New Roman"/>
+            <w:noProof/>
+            <w:lang w:val="uk-UA"/>
+          </w:rPr>
+          <w:t>1</w:t>
+        </w:r>
+        <w:r>
+          <w:rPr>
+            <w:rStyle w:val="a8"/>
+            <w:rFonts w:ascii="Times New Roman" w:hAnsi="Times New Roman" w:cs="Times New Roman"/>
+            <w:noProof/>
+          </w:rPr>
+          <w:t>.2.</w:t>
+        </w:r>
+        <w:r>
+          <w:rPr>
+            <w:rStyle w:val="a8"/>
+            <w:rFonts w:ascii="Times New Roman" w:hAnsi="Times New Roman" w:cs="Times New Roman"/>
+            <w:noProof/>
+          </w:rPr>
+          <w:t xml:space="preserve"> Розрахунок витрат на відлагодження і дослідну експлуатацію</w:t>
+        </w:r>
+        <w:r>
+          <w:rPr>
+            <w:rStyle w:val="a8"/>
+            <w:rFonts w:ascii="Times New Roman" w:hAnsi="Times New Roman" w:cs="Times New Roman"/>
+            <w:noProof/>
+          </w:rPr>
+          <w:t xml:space="preserve"> </w:t>
+        </w:r>
+        <w:r>
+          <w:rPr>
+            <w:rStyle w:val="a8"/>
+            <w:rFonts w:ascii="Times New Roman" w:hAnsi="Times New Roman" w:cs="Times New Roman"/>
+            <w:noProof/>
+            <w:lang w:val="uk-UA"/>
+          </w:rPr>
+          <w:t xml:space="preserve">                                       </w:t>
+        </w:r>
+        <w:r>
+          <w:rPr>
+            <w:rStyle w:val="a8"/>
+            <w:rFonts w:ascii="Times New Roman" w:hAnsi="Times New Roman" w:cs="Times New Roman"/>
+            <w:noProof/>
+          </w:rPr>
+          <w:t>програми рішення задачі на ЕОМ</w:t>
+        </w:r>
+        <w:r>
+          <w:rPr>
+            <w:rStyle w:val="a8"/>
+            <w:rFonts w:ascii="Times New Roman" w:hAnsi="Times New Roman" w:cs="Times New Roman"/>
+            <w:noProof/>
+            <w:webHidden/>
           </w:rPr>
           <w:tab/>
         </w:r>
@@ -2001,25 +2036,97 @@
             <w:rStyle w:val="a8"/>
             <w:rFonts w:ascii="Times New Roman" w:hAnsi="Times New Roman" w:cs="Times New Roman"/>
             <w:noProof/>
-          </w:rPr>
-          <w:t>Визначення собівартості і ціни спроектованого пристрою</w:t>
-        </w:r>
-        <w:r>
-          <w:rPr>
-            <w:rStyle w:val="a8"/>
-            <w:rFonts w:ascii="Times New Roman" w:hAnsi="Times New Roman" w:cs="Times New Roman"/>
-            <w:noProof/>
-            <w:webHidden/>
+            <w:webHidden/>
+            <w:lang w:val="uk-UA"/>
+          </w:rPr>
+          <w:t>61</w:t>
+        </w:r>
+      </w:hyperlink>
+    </w:p>
+    <w:p>
+      <w:pPr>
+        <w:pStyle w:val="22"/>
+        <w:tabs>
+          <w:tab w:val="clear" w:pos="9629"/>
+          <w:tab w:val="right" w:leader="dot" w:pos="9639"/>
+        </w:tabs>
+        <w:spacing w:after="0"/>
+        <w:rPr>
+          <w:rStyle w:val="a8"/>
+          <w:noProof/>
+          <w:sz w:val="22"/>
+          <w:szCs w:val="22"/>
+        </w:rPr>
+      </w:pPr>
+      <w:hyperlink r:id="rId12" w:anchor="_Toc358748681" w:history="1">
+        <w:r>
+          <w:rPr>
+            <w:rStyle w:val="a8"/>
+            <w:noProof/>
+            <w:sz w:val="22"/>
+            <w:szCs w:val="22"/>
+          </w:rPr>
+          <w:t>6</w:t>
+        </w:r>
+        <w:r>
+          <w:rPr>
+            <w:rStyle w:val="a8"/>
+            <w:noProof/>
+            <w:sz w:val="22"/>
+            <w:szCs w:val="22"/>
+          </w:rPr>
+          <w:t>.2</w:t>
+        </w:r>
+        <w:r>
+          <w:rPr>
+            <w:rStyle w:val="a8"/>
+            <w:noProof/>
+            <w:sz w:val="22"/>
+            <w:szCs w:val="22"/>
+          </w:rPr>
+          <w:t>.</w:t>
+        </w:r>
+        <w:r>
+          <w:rPr>
+            <w:rFonts w:eastAsiaTheme="minorEastAsia"/>
+          </w:rPr>
+          <w:t xml:space="preserve"> </w:t>
+        </w:r>
+        <w:r>
+          <w:rPr>
+            <w:rStyle w:val="a8"/>
+            <w:noProof/>
+            <w:sz w:val="22"/>
+            <w:szCs w:val="22"/>
           </w:rPr>
           <w:tab/>
         </w:r>
         <w:r>
           <w:rPr>
             <w:rStyle w:val="a8"/>
-            <w:rFonts w:ascii="Times New Roman" w:hAnsi="Times New Roman" w:cs="Times New Roman"/>
-            <w:noProof/>
-            <w:webHidden/>
-            <w:lang w:val="uk-UA"/>
+            <w:noProof/>
+            <w:sz w:val="22"/>
+            <w:szCs w:val="22"/>
+          </w:rPr>
+          <w:t>Вибір і обґрунтування аналога</w:t>
+        </w:r>
+        <w:r>
+          <w:rPr>
+            <w:rStyle w:val="a8"/>
+            <w:noProof/>
+            <w:webHidden/>
+            <w:sz w:val="22"/>
+            <w:szCs w:val="22"/>
+          </w:rPr>
+          <w:tab/>
+        </w:r>
+        <w:r>
+          <w:rPr>
+            <w:rStyle w:val="a8"/>
+            <w:noProof/>
+            <w:webHidden/>
+            <w:sz w:val="22"/>
+            <w:szCs w:val="22"/>
           </w:rPr>
           <w:t>61</w:t>
         </w:r>
@@ -2027,69 +2134,363 @@
     </w:p>
     <w:p>
       <w:pPr>
-        <w:pStyle w:val="31"/>
-        <w:tabs>
-          <w:tab w:val="left" w:pos="1200"/>
-          <w:tab w:val="right" w:leader="dot" w:pos="9639"/>
-        </w:tabs>
-        <w:spacing w:after="0" w:line="240" w:lineRule="auto"/>
-        <w:rPr>
-          <w:rFonts w:ascii="Times New Roman" w:hAnsi="Times New Roman" w:cs="Times New Roman"/>
-          <w:i/>
-          <w:iCs/>
+        <w:pStyle w:val="22"/>
+        <w:tabs>
+          <w:tab w:val="clear" w:pos="9629"/>
+          <w:tab w:val="right" w:leader="dot" w:pos="9639"/>
+        </w:tabs>
+        <w:spacing w:after="0"/>
+        <w:rPr>
+          <w:rStyle w:val="a8"/>
           <w:noProof/>
-          <w:lang w:val="uk-UA" w:eastAsia="uk-UA"/>
-        </w:rPr>
-      </w:pPr>
-      <w:hyperlink r:id="rId13" w:anchor="_Toc358748680" w:history="1">
-        <w:r>
-          <w:rPr>
-            <w:rStyle w:val="a8"/>
-            <w:rFonts w:ascii="Times New Roman" w:hAnsi="Times New Roman" w:cs="Times New Roman"/>
-            <w:noProof/>
-          </w:rPr>
-          <w:t>1.2.3.</w:t>
-        </w:r>
-        <w:r>
-          <w:rPr>
-            <w:rStyle w:val="a8"/>
-            <w:rFonts w:ascii="Times New Roman" w:hAnsi="Times New Roman" w:cs="Times New Roman"/>
-            <w:i/>
-            <w:iCs/>
-            <w:noProof/>
-            <w:lang w:val="uk-UA" w:eastAsia="uk-UA"/>
+          <w:sz w:val="22"/>
+          <w:szCs w:val="22"/>
+        </w:rPr>
+      </w:pPr>
+      <w:hyperlink r:id="rId13" w:anchor="_Toc358748681" w:history="1">
+        <w:r>
+          <w:rPr>
+            <w:rStyle w:val="a8"/>
+            <w:noProof/>
+            <w:sz w:val="22"/>
+            <w:szCs w:val="22"/>
+          </w:rPr>
+          <w:t>6.</w:t>
+        </w:r>
+        <w:r>
+          <w:rPr>
+            <w:rStyle w:val="a8"/>
+            <w:noProof/>
+            <w:sz w:val="22"/>
+            <w:szCs w:val="22"/>
+          </w:rPr>
+          <w:t>3</w:t>
+        </w:r>
+        <w:r>
+          <w:rPr>
+            <w:rStyle w:val="a8"/>
+            <w:noProof/>
+            <w:sz w:val="22"/>
+            <w:szCs w:val="22"/>
+          </w:rPr>
+          <w:t>.</w:t>
+        </w:r>
+        <w:r>
+          <w:rPr>
+            <w:rFonts w:eastAsiaTheme="minorEastAsia"/>
+          </w:rPr>
+          <w:t xml:space="preserve"> </w:t>
+        </w:r>
+        <w:r>
+          <w:rPr>
+            <w:rStyle w:val="a8"/>
+            <w:noProof/>
+            <w:sz w:val="22"/>
+            <w:szCs w:val="22"/>
           </w:rPr>
           <w:tab/>
         </w:r>
         <w:r>
           <w:rPr>
             <w:rStyle w:val="a8"/>
-            <w:rFonts w:ascii="Times New Roman" w:hAnsi="Times New Roman" w:cs="Times New Roman"/>
-            <w:noProof/>
-          </w:rPr>
-          <w:t>Визначення економічного ефекту в сфері експлуатації</w:t>
-        </w:r>
-        <w:r>
-          <w:rPr>
-            <w:rStyle w:val="a8"/>
-            <w:rFonts w:ascii="Times New Roman" w:hAnsi="Times New Roman" w:cs="Times New Roman"/>
-            <w:noProof/>
-            <w:webHidden/>
+            <w:noProof/>
+            <w:sz w:val="22"/>
+            <w:szCs w:val="22"/>
+          </w:rPr>
+          <w:t>Визначення комплексного показника якості проектної розробки</w:t>
+        </w:r>
+        <w:r>
+          <w:rPr>
+            <w:rStyle w:val="a8"/>
+            <w:noProof/>
+            <w:webHidden/>
+            <w:sz w:val="22"/>
+            <w:szCs w:val="22"/>
           </w:rPr>
           <w:tab/>
         </w:r>
         <w:r>
           <w:rPr>
             <w:rStyle w:val="a8"/>
-            <w:rFonts w:ascii="Times New Roman" w:hAnsi="Times New Roman" w:cs="Times New Roman"/>
-            <w:noProof/>
-            <w:webHidden/>
-            <w:lang w:val="uk-UA"/>
+            <w:noProof/>
+            <w:webHidden/>
+            <w:sz w:val="22"/>
+            <w:szCs w:val="22"/>
           </w:rPr>
           <w:t>61</w:t>
         </w:r>
       </w:hyperlink>
     </w:p>
+    <w:p>
+      <w:pPr>
+        <w:pStyle w:val="22"/>
+        <w:tabs>
+          <w:tab w:val="clear" w:pos="9629"/>
+          <w:tab w:val="right" w:leader="dot" w:pos="9639"/>
+        </w:tabs>
+        <w:spacing w:after="0"/>
+        <w:rPr>
+          <w:rStyle w:val="a8"/>
+          <w:noProof/>
+          <w:sz w:val="22"/>
+          <w:szCs w:val="22"/>
+        </w:rPr>
+      </w:pPr>
+      <w:hyperlink r:id="rId14" w:anchor="_Toc358748681" w:history="1">
+        <w:r>
+          <w:rPr>
+            <w:rStyle w:val="a8"/>
+            <w:noProof/>
+            <w:sz w:val="22"/>
+            <w:szCs w:val="22"/>
+          </w:rPr>
+          <w:t>6.</w:t>
+        </w:r>
+        <w:r>
+          <w:rPr>
+            <w:rStyle w:val="a8"/>
+            <w:noProof/>
+            <w:sz w:val="22"/>
+            <w:szCs w:val="22"/>
+          </w:rPr>
+          <w:t>4</w:t>
+        </w:r>
+        <w:r>
+          <w:rPr>
+            <w:rStyle w:val="a8"/>
+            <w:noProof/>
+            <w:sz w:val="22"/>
+            <w:szCs w:val="22"/>
+          </w:rPr>
+          <w:t>.</w:t>
+        </w:r>
+        <w:r>
+          <w:rPr>
+            <w:rFonts w:eastAsiaTheme="minorEastAsia"/>
+          </w:rPr>
+          <w:t xml:space="preserve"> </w:t>
+        </w:r>
+        <w:r>
+          <w:rPr>
+            <w:rStyle w:val="a8"/>
+            <w:noProof/>
+            <w:sz w:val="22"/>
+            <w:szCs w:val="22"/>
+          </w:rPr>
+          <w:tab/>
+        </w:r>
+        <w:r>
+          <w:rPr>
+            <w:rStyle w:val="a8"/>
+            <w:noProof/>
+            <w:sz w:val="22"/>
+            <w:szCs w:val="22"/>
+          </w:rPr>
+          <w:t>Визначення експлуатаційних витрат</w:t>
+        </w:r>
+        <w:r>
+          <w:rPr>
+            <w:rStyle w:val="a8"/>
+            <w:noProof/>
+            <w:webHidden/>
+            <w:sz w:val="22"/>
+            <w:szCs w:val="22"/>
+          </w:rPr>
+          <w:tab/>
+        </w:r>
+        <w:r>
+          <w:rPr>
+            <w:rStyle w:val="a8"/>
+            <w:noProof/>
+            <w:webHidden/>
+            <w:sz w:val="22"/>
+            <w:szCs w:val="22"/>
+          </w:rPr>
+          <w:t>61</w:t>
+        </w:r>
+      </w:hyperlink>
+    </w:p>
+    <w:p>
+      <w:pPr>
+        <w:pStyle w:val="22"/>
+        <w:tabs>
+          <w:tab w:val="clear" w:pos="9629"/>
+          <w:tab w:val="right" w:leader="dot" w:pos="9639"/>
+        </w:tabs>
+        <w:spacing w:after="0"/>
+        <w:rPr>
+          <w:rStyle w:val="a8"/>
+          <w:noProof/>
+          <w:sz w:val="22"/>
+          <w:szCs w:val="22"/>
+        </w:rPr>
+      </w:pPr>
+      <w:hyperlink r:id="rId15" w:anchor="_Toc358748681" w:history="1">
+        <w:r>
+          <w:rPr>
+            <w:rStyle w:val="a8"/>
+            <w:noProof/>
+            <w:sz w:val="22"/>
+            <w:szCs w:val="22"/>
+          </w:rPr>
+          <w:t>6.</w:t>
+        </w:r>
+        <w:r>
+          <w:rPr>
+            <w:rStyle w:val="a8"/>
+            <w:noProof/>
+            <w:sz w:val="22"/>
+            <w:szCs w:val="22"/>
+          </w:rPr>
+          <w:t>5</w:t>
+        </w:r>
+        <w:r>
+          <w:rPr>
+            <w:rStyle w:val="a8"/>
+            <w:noProof/>
+            <w:sz w:val="22"/>
+            <w:szCs w:val="22"/>
+          </w:rPr>
+          <w:t>.</w:t>
+        </w:r>
+        <w:r>
+          <w:rPr>
+            <w:rFonts w:eastAsiaTheme="minorEastAsia"/>
+          </w:rPr>
+          <w:t xml:space="preserve"> </w:t>
+        </w:r>
+        <w:r>
+          <w:rPr>
+            <w:rStyle w:val="a8"/>
+            <w:noProof/>
+            <w:sz w:val="22"/>
+            <w:szCs w:val="22"/>
+          </w:rPr>
+          <w:tab/>
+        </w:r>
+        <w:r>
+          <w:rPr>
+            <w:rStyle w:val="a8"/>
+            <w:noProof/>
+            <w:sz w:val="22"/>
+            <w:szCs w:val="22"/>
+          </w:rPr>
+          <w:t>Розрахунок ціни споживання проектного рішення</w:t>
+        </w:r>
+        <w:r>
+          <w:rPr>
+            <w:rStyle w:val="a8"/>
+            <w:noProof/>
+            <w:webHidden/>
+            <w:sz w:val="22"/>
+            <w:szCs w:val="22"/>
+          </w:rPr>
+          <w:tab/>
+        </w:r>
+        <w:r>
+          <w:rPr>
+            <w:rStyle w:val="a8"/>
+            <w:noProof/>
+            <w:webHidden/>
+            <w:sz w:val="22"/>
+            <w:szCs w:val="22"/>
+          </w:rPr>
+          <w:t>61</w:t>
+        </w:r>
+      </w:hyperlink>
+    </w:p>
+    <w:p>
+      <w:pPr>
+        <w:pStyle w:val="22"/>
+        <w:tabs>
+          <w:tab w:val="clear" w:pos="9629"/>
+          <w:tab w:val="right" w:leader="dot" w:pos="9639"/>
+        </w:tabs>
+        <w:spacing w:after="0"/>
+        <w:rPr>
+          <w:rStyle w:val="a8"/>
+          <w:noProof/>
+          <w:sz w:val="22"/>
+          <w:szCs w:val="22"/>
+        </w:rPr>
+      </w:pPr>
+      <w:hyperlink r:id="rId16" w:anchor="_Toc358748681" w:history="1">
+        <w:r>
+          <w:rPr>
+            <w:rStyle w:val="a8"/>
+            <w:noProof/>
+            <w:sz w:val="22"/>
+            <w:szCs w:val="22"/>
+          </w:rPr>
+          <w:t>6.</w:t>
+        </w:r>
+        <w:r>
+          <w:rPr>
+            <w:rStyle w:val="a8"/>
+            <w:noProof/>
+            <w:sz w:val="22"/>
+            <w:szCs w:val="22"/>
+          </w:rPr>
+          <w:t>6</w:t>
+        </w:r>
+        <w:r>
+          <w:rPr>
+            <w:rStyle w:val="a8"/>
+            <w:noProof/>
+            <w:sz w:val="22"/>
+            <w:szCs w:val="22"/>
+          </w:rPr>
+          <w:t>.</w:t>
+        </w:r>
+        <w:r>
+          <w:rPr>
+            <w:rFonts w:eastAsiaTheme="minorEastAsia"/>
+          </w:rPr>
+          <w:t xml:space="preserve"> </w:t>
+        </w:r>
+        <w:r>
+          <w:rPr>
+            <w:rStyle w:val="a8"/>
+            <w:noProof/>
+            <w:sz w:val="22"/>
+            <w:szCs w:val="22"/>
+          </w:rPr>
+          <w:tab/>
+        </w:r>
+        <w:r>
+          <w:rPr>
+            <w:rStyle w:val="a8"/>
+            <w:noProof/>
+            <w:sz w:val="22"/>
+            <w:szCs w:val="22"/>
+          </w:rPr>
+          <w:t>Визначення показників економічної ефективності</w:t>
+        </w:r>
+        <w:r>
+          <w:rPr>
+            <w:rStyle w:val="a8"/>
+            <w:noProof/>
+            <w:webHidden/>
+            <w:sz w:val="22"/>
+            <w:szCs w:val="22"/>
+          </w:rPr>
+          <w:tab/>
+        </w:r>
+        <w:r>
+          <w:rPr>
+            <w:rStyle w:val="a8"/>
+            <w:noProof/>
+            <w:webHidden/>
+            <w:sz w:val="22"/>
+            <w:szCs w:val="22"/>
+          </w:rPr>
+          <w:t>61</w:t>
+        </w:r>
+      </w:hyperlink>
+    </w:p>
+    <w:p/>
+    <w:p/>
+    <w:p/>
     <w:p>
       <w:pPr>
         <w:pStyle w:val="22"/>
@@ -2106,15 +2507,33 @@
           <w:lang w:eastAsia="uk-UA"/>
         </w:rPr>
       </w:pPr>
-      <w:hyperlink r:id="rId14" w:anchor="_Toc358748681" w:history="1">
-        <w:r>
-          <w:rPr>
-            <w:rStyle w:val="a8"/>
-            <w:noProof/>
-            <w:sz w:val="22"/>
-            <w:szCs w:val="22"/>
-          </w:rPr>
-          <w:t>1.3.</w:t>
+      <w:hyperlink r:id="rId17" w:anchor="_Toc358748681" w:history="1">
+        <w:r>
+          <w:rPr>
+            <w:rStyle w:val="a8"/>
+            <w:noProof/>
+            <w:sz w:val="22"/>
+            <w:szCs w:val="22"/>
+          </w:rPr>
+          <w:t>6</w:t>
+        </w:r>
+        <w:r>
+          <w:rPr>
+            <w:rStyle w:val="a8"/>
+            <w:noProof/>
+            <w:sz w:val="22"/>
+            <w:szCs w:val="22"/>
+          </w:rPr>
+          <w:t>.7</w:t>
+        </w:r>
+        <w:r>
+          <w:rPr>
+            <w:rStyle w:val="a8"/>
+            <w:noProof/>
+            <w:sz w:val="22"/>
+            <w:szCs w:val="22"/>
+          </w:rPr>
+          <w:t>.</w:t>
         </w:r>
         <w:r>
           <w:rPr>
@@ -2153,6 +2572,13 @@
           <w:t>61</w:t>
         </w:r>
       </w:hyperlink>
+    </w:p>
+    <w:p>
+      <w:pPr>
+        <w:rPr>
+          <w:rFonts w:eastAsiaTheme="minorEastAsia"/>
+        </w:rPr>
+      </w:pPr>
     </w:p>
     <w:p>
       <w:pPr>
@@ -2191,13 +2617,37 @@
         </w:rPr>
         <w:fldChar w:fldCharType="separate"/>
       </w:r>
-      <w:hyperlink w:anchor="_Toc357952813" w:history="1">
+      <w:r>
+        <w:rPr>
+          <w:szCs w:val="24"/>
+        </w:rPr>
+        <w:fldChar w:fldCharType="end"/>
+      </w:r>
+      <w:r>
+        <w:rPr>
+          <w:szCs w:val="24"/>
+        </w:rPr>
+        <w:fldChar w:fldCharType="begin"/>
+      </w:r>
+      <w:r>
+        <w:rPr>
+          <w:szCs w:val="24"/>
+        </w:rPr>
+        <w:instrText xml:space="preserve"> TOC \o "1-3" \h \z \u </w:instrText>
+      </w:r>
+      <w:r>
+        <w:rPr>
+          <w:szCs w:val="24"/>
+        </w:rPr>
+        <w:fldChar w:fldCharType="separate"/>
+      </w:r>
+      <w:hyperlink w:anchor="_Toc357952887" w:history="1">
         <w:r>
           <w:rPr>
             <w:rStyle w:val="a8"/>
             <w:szCs w:val="24"/>
           </w:rPr>
-          <w:t>РОЗДІЛ З ОХОРОНИ ПРАЦІ</w:t>
+          <w:t>ВИСНОВКИ</w:t>
         </w:r>
         <w:r>
           <w:rPr>
@@ -2211,11 +2661,69 @@
             <w:webHidden/>
             <w:szCs w:val="24"/>
           </w:rPr>
-          <w:t>61</w:t>
+          <w:t>48</w:t>
         </w:r>
       </w:hyperlink>
-      <w:bookmarkStart w:id="0" w:name="_GoBack"/>
-      <w:bookmarkEnd w:id="0"/>
+    </w:p>
+    <w:p>
+      <w:pPr>
+        <w:pStyle w:val="11"/>
+        <w:tabs>
+          <w:tab w:val="clear" w:pos="9629"/>
+          <w:tab w:val="right" w:leader="dot" w:pos="9639"/>
+        </w:tabs>
+        <w:spacing w:after="0"/>
+        <w:rPr>
+          <w:szCs w:val="24"/>
+        </w:rPr>
+      </w:pPr>
+      <w:r>
+        <w:rPr>
+          <w:szCs w:val="24"/>
+        </w:rPr>
+        <w:fldChar w:fldCharType="end"/>
+      </w:r>
+      <w:r>
+        <w:rPr>
+          <w:szCs w:val="24"/>
+        </w:rPr>
+        <w:fldChar w:fldCharType="begin"/>
+      </w:r>
+      <w:r>
+        <w:rPr>
+          <w:szCs w:val="24"/>
+        </w:rPr>
+        <w:instrText xml:space="preserve"> TOC \o "1-3" \h \z \u </w:instrText>
+      </w:r>
+      <w:r>
+        <w:rPr>
+          <w:szCs w:val="24"/>
+        </w:rPr>
+        <w:fldChar w:fldCharType="separate"/>
+      </w:r>
+      <w:hyperlink w:anchor="_Toc357953723" w:history="1">
+        <w:r>
+          <w:rPr>
+            <w:rStyle w:val="a8"/>
+            <w:szCs w:val="24"/>
+          </w:rPr>
+          <w:t>СПИСОК ВИКОРИСТАНИХ ДЖЕРЕЛ</w:t>
+        </w:r>
+        <w:r>
+          <w:rPr>
+            <w:webHidden/>
+            <w:szCs w:val="24"/>
+          </w:rPr>
+          <w:tab/>
+        </w:r>
+        <w:r>
+          <w:rPr>
+            <w:webHidden/>
+            <w:szCs w:val="24"/>
+          </w:rPr>
+          <w:t>49</w:t>
+        </w:r>
+      </w:hyperlink>
     </w:p>
     <w:p>
       <w:pPr>
@@ -2237,130 +2745,6 @@
         <w:rPr>
           <w:szCs w:val="24"/>
         </w:rPr>
-        <w:fldChar w:fldCharType="end"/>
-      </w:r>
-      <w:r>
-        <w:rPr>
-          <w:szCs w:val="24"/>
-        </w:rPr>
-        <w:fldChar w:fldCharType="begin"/>
-      </w:r>
-      <w:r>
-        <w:rPr>
-          <w:szCs w:val="24"/>
-        </w:rPr>
-        <w:instrText xml:space="preserve"> TOC \o "1-3" \h \z \u </w:instrText>
-      </w:r>
-      <w:r>
-        <w:rPr>
-          <w:szCs w:val="24"/>
-        </w:rPr>
-        <w:fldChar w:fldCharType="separate"/>
-      </w:r>
-      <w:hyperlink w:anchor="_Toc357952887" w:history="1">
-        <w:r>
-          <w:rPr>
-            <w:rStyle w:val="a8"/>
-            <w:szCs w:val="24"/>
-          </w:rPr>
-          <w:t>ВИСНОВКИ</w:t>
-        </w:r>
-        <w:r>
-          <w:rPr>
-            <w:webHidden/>
-            <w:szCs w:val="24"/>
-          </w:rPr>
-          <w:tab/>
-        </w:r>
-        <w:r>
-          <w:rPr>
-            <w:webHidden/>
-            <w:szCs w:val="24"/>
-          </w:rPr>
-          <w:t>48</w:t>
-        </w:r>
-      </w:hyperlink>
-    </w:p>
-    <w:p>
-      <w:pPr>
-        <w:pStyle w:val="11"/>
-        <w:tabs>
-          <w:tab w:val="clear" w:pos="9629"/>
-          <w:tab w:val="right" w:leader="dot" w:pos="9639"/>
-        </w:tabs>
-        <w:spacing w:after="0"/>
-        <w:rPr>
-          <w:szCs w:val="24"/>
-        </w:rPr>
-      </w:pPr>
-      <w:r>
-        <w:rPr>
-          <w:szCs w:val="24"/>
-        </w:rPr>
-        <w:fldChar w:fldCharType="end"/>
-      </w:r>
-      <w:r>
-        <w:rPr>
-          <w:szCs w:val="24"/>
-        </w:rPr>
-        <w:fldChar w:fldCharType="begin"/>
-      </w:r>
-      <w:r>
-        <w:rPr>
-          <w:szCs w:val="24"/>
-        </w:rPr>
-        <w:instrText xml:space="preserve"> TOC \o "1-3" \h \z \u </w:instrText>
-      </w:r>
-      <w:r>
-        <w:rPr>
-          <w:szCs w:val="24"/>
-        </w:rPr>
-        <w:fldChar w:fldCharType="separate"/>
-      </w:r>
-      <w:hyperlink w:anchor="_Toc357953723" w:history="1">
-        <w:r>
-          <w:rPr>
-            <w:rStyle w:val="a8"/>
-            <w:szCs w:val="24"/>
-          </w:rPr>
-          <w:t>СПИСОК ВИКОРИСТАНИХ ДЖЕРЕЛ</w:t>
-        </w:r>
-        <w:r>
-          <w:rPr>
-            <w:webHidden/>
-            <w:szCs w:val="24"/>
-          </w:rPr>
-          <w:tab/>
-        </w:r>
-        <w:r>
-          <w:rPr>
-            <w:webHidden/>
-            <w:szCs w:val="24"/>
-          </w:rPr>
-          <w:t>49</w:t>
-        </w:r>
-      </w:hyperlink>
-    </w:p>
-    <w:p>
-      <w:pPr>
-        <w:pStyle w:val="11"/>
-        <w:tabs>
-          <w:tab w:val="clear" w:pos="9629"/>
-          <w:tab w:val="right" w:leader="dot" w:pos="9639"/>
-        </w:tabs>
-        <w:spacing w:after="0"/>
-        <w:rPr>
-          <w:b/>
-          <w:bCs/>
-          <w:caps/>
-          <w:szCs w:val="24"/>
-          <w:lang w:eastAsia="uk-UA"/>
-        </w:rPr>
-      </w:pPr>
-      <w:r>
-        <w:rPr>
-          <w:szCs w:val="24"/>
-        </w:rPr>
         <w:fldChar w:fldCharType="begin"/>
       </w:r>
       <w:r>
@@ -2432,7 +2816,7 @@
     </w:p>
     <w:p/>
     <w:sectPr>
-      <w:footerReference w:type="default" r:id="rId15"/>
+      <w:footerReference w:type="default" r:id="rId18"/>
       <w:pgSz w:w="11906" w:h="16838"/>
       <w:pgMar w:top="850" w:right="850" w:bottom="850" w:left="1417" w:header="0" w:footer="397" w:gutter="0"/>
       <w:pgNumType w:start="5"/>
@@ -3652,7 +4036,7 @@
 </file>
 
 <file path=customXml/itemProps1.xml><?xml version="1.0" encoding="utf-8"?>
-<ds:datastoreItem xmlns:ds="http://schemas.openxmlformats.org/officeDocument/2006/customXml" ds:itemID="{F3FD8CC5-52AD-45FC-A14F-598235C0141B}">
+<ds:datastoreItem xmlns:ds="http://schemas.openxmlformats.org/officeDocument/2006/customXml" ds:itemID="{52146EDF-D884-4A06-8694-3DF475B89182}">
   <ds:schemaRefs>
     <ds:schemaRef ds:uri="http://schemas.openxmlformats.org/officeDocument/2006/bibliography"/>
   </ds:schemaRefs>

</xml_diff>

<commit_message>
Corerrections. Refactored project name
</commit_message>
<xml_diff>
--- a/04_Зміст.docx
+++ b/04_Зміст.docx
@@ -1700,6 +1700,9 @@
         <w:t xml:space="preserve">6. </w:t>
       </w:r>
       <w:r>
+        <w:t xml:space="preserve"> </w:t>
+      </w:r>
+      <w:r>
         <w:fldChar w:fldCharType="begin"/>
       </w:r>
       <w:r>
@@ -1849,202 +1852,6 @@
     </w:p>
     <w:p>
       <w:pPr>
-        <w:pStyle w:val="31"/>
-        <w:tabs>
-          <w:tab w:val="left" w:pos="1200"/>
-          <w:tab w:val="right" w:leader="dot" w:pos="9639"/>
-        </w:tabs>
-        <w:spacing w:after="0" w:line="240" w:lineRule="auto"/>
-        <w:rPr>
-          <w:rFonts w:ascii="Times New Roman" w:hAnsi="Times New Roman" w:cs="Times New Roman"/>
-          <w:noProof/>
-          <w:lang w:val="uk-UA" w:eastAsia="uk-UA"/>
-        </w:rPr>
-      </w:pPr>
-      <w:hyperlink r:id="rId10" w:anchor="_Toc358748678" w:history="1">
-        <w:bookmarkStart w:id="0" w:name="_GoBack"/>
-        <w:r>
-          <w:rPr>
-            <w:rStyle w:val="a8"/>
-            <w:rFonts w:ascii="Times New Roman" w:hAnsi="Times New Roman" w:cs="Times New Roman"/>
-            <w:noProof/>
-            <w:lang w:val="uk-UA"/>
-          </w:rPr>
-          <w:t>6</w:t>
-        </w:r>
-        <w:bookmarkEnd w:id="0"/>
-        <w:r>
-          <w:rPr>
-            <w:rStyle w:val="a8"/>
-            <w:rFonts w:ascii="Times New Roman" w:hAnsi="Times New Roman" w:cs="Times New Roman"/>
-            <w:noProof/>
-          </w:rPr>
-          <w:t>.</w:t>
-        </w:r>
-        <w:r>
-          <w:rPr>
-            <w:rStyle w:val="a8"/>
-            <w:rFonts w:ascii="Times New Roman" w:hAnsi="Times New Roman" w:cs="Times New Roman"/>
-            <w:noProof/>
-            <w:lang w:val="uk-UA"/>
-          </w:rPr>
-          <w:t>1</w:t>
-        </w:r>
-        <w:r>
-          <w:rPr>
-            <w:rStyle w:val="a8"/>
-            <w:rFonts w:ascii="Times New Roman" w:hAnsi="Times New Roman" w:cs="Times New Roman"/>
-            <w:noProof/>
-          </w:rPr>
-          <w:t>.1.</w:t>
-        </w:r>
-        <w:r>
-          <w:rPr>
-            <w:rStyle w:val="a8"/>
-            <w:rFonts w:ascii="Times New Roman" w:hAnsi="Times New Roman" w:cs="Times New Roman"/>
-            <w:i/>
-            <w:iCs/>
-            <w:noProof/>
-            <w:lang w:val="uk-UA" w:eastAsia="uk-UA"/>
-          </w:rPr>
-          <w:tab/>
-        </w:r>
-        <w:r>
-          <w:rPr>
-            <w:rStyle w:val="a8"/>
-            <w:rFonts w:ascii="Times New Roman" w:hAnsi="Times New Roman" w:cs="Times New Roman"/>
-            <w:noProof/>
-          </w:rPr>
-          <w:t>Розрахунок витрат на розробку програмних засобів</w:t>
-        </w:r>
-        <w:r>
-          <w:rPr>
-            <w:rStyle w:val="a8"/>
-            <w:rFonts w:ascii="Times New Roman" w:hAnsi="Times New Roman" w:cs="Times New Roman"/>
-            <w:noProof/>
-            <w:webHidden/>
-          </w:rPr>
-          <w:tab/>
-        </w:r>
-        <w:r>
-          <w:rPr>
-            <w:rStyle w:val="a8"/>
-            <w:rFonts w:ascii="Times New Roman" w:hAnsi="Times New Roman" w:cs="Times New Roman"/>
-            <w:noProof/>
-            <w:webHidden/>
-            <w:lang w:val="uk-UA"/>
-          </w:rPr>
-          <w:t>61</w:t>
-        </w:r>
-      </w:hyperlink>
-    </w:p>
-    <w:p>
-      <w:pPr>
-        <w:pStyle w:val="31"/>
-        <w:tabs>
-          <w:tab w:val="left" w:pos="1200"/>
-          <w:tab w:val="right" w:leader="dot" w:pos="9639"/>
-        </w:tabs>
-        <w:spacing w:after="0" w:line="240" w:lineRule="auto"/>
-        <w:rPr>
-          <w:rFonts w:ascii="Times New Roman" w:hAnsi="Times New Roman" w:cs="Times New Roman"/>
-          <w:i/>
-          <w:iCs/>
-          <w:noProof/>
-          <w:lang w:val="uk-UA" w:eastAsia="uk-UA"/>
-        </w:rPr>
-      </w:pPr>
-      <w:hyperlink r:id="rId11" w:anchor="_Toc358748679" w:history="1">
-        <w:r>
-          <w:rPr>
-            <w:rStyle w:val="a8"/>
-            <w:rFonts w:ascii="Times New Roman" w:hAnsi="Times New Roman" w:cs="Times New Roman"/>
-            <w:noProof/>
-            <w:lang w:val="uk-UA"/>
-          </w:rPr>
-          <w:t>6</w:t>
-        </w:r>
-        <w:r>
-          <w:rPr>
-            <w:rStyle w:val="a8"/>
-            <w:rFonts w:ascii="Times New Roman" w:hAnsi="Times New Roman" w:cs="Times New Roman"/>
-            <w:noProof/>
-          </w:rPr>
-          <w:t>.</w:t>
-        </w:r>
-        <w:r>
-          <w:rPr>
-            <w:rStyle w:val="a8"/>
-            <w:rFonts w:ascii="Times New Roman" w:hAnsi="Times New Roman" w:cs="Times New Roman"/>
-            <w:noProof/>
-            <w:lang w:val="uk-UA"/>
-          </w:rPr>
-          <w:t>1</w:t>
-        </w:r>
-        <w:r>
-          <w:rPr>
-            <w:rStyle w:val="a8"/>
-            <w:rFonts w:ascii="Times New Roman" w:hAnsi="Times New Roman" w:cs="Times New Roman"/>
-            <w:noProof/>
-          </w:rPr>
-          <w:t>.2.</w:t>
-        </w:r>
-        <w:r>
-          <w:rPr>
-            <w:rStyle w:val="a8"/>
-            <w:rFonts w:ascii="Times New Roman" w:hAnsi="Times New Roman" w:cs="Times New Roman"/>
-            <w:noProof/>
-          </w:rPr>
-          <w:t xml:space="preserve"> Розрахунок витрат на відлагодження і дослідну експлуатацію</w:t>
-        </w:r>
-        <w:r>
-          <w:rPr>
-            <w:rStyle w:val="a8"/>
-            <w:rFonts w:ascii="Times New Roman" w:hAnsi="Times New Roman" w:cs="Times New Roman"/>
-            <w:noProof/>
-          </w:rPr>
-          <w:t xml:space="preserve"> </w:t>
-        </w:r>
-        <w:r>
-          <w:rPr>
-            <w:rStyle w:val="a8"/>
-            <w:rFonts w:ascii="Times New Roman" w:hAnsi="Times New Roman" w:cs="Times New Roman"/>
-            <w:noProof/>
-            <w:lang w:val="uk-UA"/>
-          </w:rPr>
-          <w:t xml:space="preserve">                                       </w:t>
-        </w:r>
-        <w:r>
-          <w:rPr>
-            <w:rStyle w:val="a8"/>
-            <w:rFonts w:ascii="Times New Roman" w:hAnsi="Times New Roman" w:cs="Times New Roman"/>
-            <w:noProof/>
-          </w:rPr>
-          <w:t>програми рішення задачі на ЕОМ</w:t>
-        </w:r>
-        <w:r>
-          <w:rPr>
-            <w:rStyle w:val="a8"/>
-            <w:rFonts w:ascii="Times New Roman" w:hAnsi="Times New Roman" w:cs="Times New Roman"/>
-            <w:noProof/>
-            <w:webHidden/>
-          </w:rPr>
-          <w:tab/>
-        </w:r>
-        <w:r>
-          <w:rPr>
-            <w:rStyle w:val="a8"/>
-            <w:rFonts w:ascii="Times New Roman" w:hAnsi="Times New Roman" w:cs="Times New Roman"/>
-            <w:noProof/>
-            <w:webHidden/>
-            <w:lang w:val="uk-UA"/>
-          </w:rPr>
-          <w:t>61</w:t>
-        </w:r>
-      </w:hyperlink>
-    </w:p>
-    <w:p>
-      <w:pPr>
         <w:pStyle w:val="22"/>
         <w:tabs>
           <w:tab w:val="clear" w:pos="9629"/>
@@ -2058,7 +1865,7 @@
           <w:szCs w:val="22"/>
         </w:rPr>
       </w:pPr>
-      <w:hyperlink r:id="rId12" w:anchor="_Toc358748681" w:history="1">
+      <w:hyperlink r:id="rId10" w:anchor="_Toc358748681" w:history="1">
         <w:r>
           <w:rPr>
             <w:rStyle w:val="a8"/>
@@ -2128,7 +1935,17 @@
             <w:sz w:val="22"/>
             <w:szCs w:val="22"/>
           </w:rPr>
-          <w:t>61</w:t>
+          <w:t>6</w:t>
+        </w:r>
+        <w:r>
+          <w:rPr>
+            <w:rStyle w:val="a8"/>
+            <w:noProof/>
+            <w:webHidden/>
+            <w:sz w:val="22"/>
+            <w:szCs w:val="22"/>
+          </w:rPr>
+          <w:t>7</w:t>
         </w:r>
       </w:hyperlink>
     </w:p>
@@ -2147,7 +1964,7 @@
           <w:szCs w:val="22"/>
         </w:rPr>
       </w:pPr>
-      <w:hyperlink r:id="rId13" w:anchor="_Toc358748681" w:history="1">
+      <w:hyperlink r:id="rId11" w:anchor="_Toc358748681" w:history="1">
         <w:r>
           <w:rPr>
             <w:rStyle w:val="a8"/>
@@ -2217,7 +2034,17 @@
             <w:sz w:val="22"/>
             <w:szCs w:val="22"/>
           </w:rPr>
-          <w:t>61</w:t>
+          <w:t>6</w:t>
+        </w:r>
+        <w:r>
+          <w:rPr>
+            <w:rStyle w:val="a8"/>
+            <w:noProof/>
+            <w:webHidden/>
+            <w:sz w:val="22"/>
+            <w:szCs w:val="22"/>
+          </w:rPr>
+          <w:t>8</w:t>
         </w:r>
       </w:hyperlink>
     </w:p>
@@ -2236,7 +2063,7 @@
           <w:szCs w:val="22"/>
         </w:rPr>
       </w:pPr>
-      <w:hyperlink r:id="rId14" w:anchor="_Toc358748681" w:history="1">
+      <w:hyperlink r:id="rId12" w:anchor="_Toc358748681" w:history="1">
         <w:r>
           <w:rPr>
             <w:rStyle w:val="a8"/>
@@ -2306,7 +2133,17 @@
             <w:sz w:val="22"/>
             <w:szCs w:val="22"/>
           </w:rPr>
-          <w:t>61</w:t>
+          <w:t>7</w:t>
+        </w:r>
+        <w:r>
+          <w:rPr>
+            <w:rStyle w:val="a8"/>
+            <w:noProof/>
+            <w:webHidden/>
+            <w:sz w:val="22"/>
+            <w:szCs w:val="22"/>
+          </w:rPr>
+          <w:t>1</w:t>
         </w:r>
       </w:hyperlink>
     </w:p>
@@ -2325,7 +2162,7 @@
           <w:szCs w:val="22"/>
         </w:rPr>
       </w:pPr>
-      <w:hyperlink r:id="rId15" w:anchor="_Toc358748681" w:history="1">
+      <w:hyperlink r:id="rId13" w:anchor="_Toc358748681" w:history="1">
         <w:r>
           <w:rPr>
             <w:rStyle w:val="a8"/>
@@ -2395,9 +2232,11 @@
             <w:sz w:val="22"/>
             <w:szCs w:val="22"/>
           </w:rPr>
-          <w:t>61</w:t>
+          <w:t>73</w:t>
         </w:r>
       </w:hyperlink>
+      <w:bookmarkStart w:id="0" w:name="_GoBack"/>
+      <w:bookmarkEnd w:id="0"/>
     </w:p>
     <w:p>
       <w:pPr>
@@ -2414,7 +2253,7 @@
           <w:szCs w:val="22"/>
         </w:rPr>
       </w:pPr>
-      <w:hyperlink r:id="rId16" w:anchor="_Toc358748681" w:history="1">
+      <w:hyperlink r:id="rId14" w:anchor="_Toc358748681" w:history="1">
         <w:r>
           <w:rPr>
             <w:rStyle w:val="a8"/>
@@ -2484,13 +2323,10 @@
             <w:sz w:val="22"/>
             <w:szCs w:val="22"/>
           </w:rPr>
-          <w:t>61</w:t>
+          <w:t>74</w:t>
         </w:r>
       </w:hyperlink>
     </w:p>
-    <w:p/>
-    <w:p/>
-    <w:p/>
     <w:p>
       <w:pPr>
         <w:pStyle w:val="22"/>
@@ -2507,7 +2343,7 @@
           <w:lang w:eastAsia="uk-UA"/>
         </w:rPr>
       </w:pPr>
-      <w:hyperlink r:id="rId17" w:anchor="_Toc358748681" w:history="1">
+      <w:hyperlink r:id="rId15" w:anchor="_Toc358748681" w:history="1">
         <w:r>
           <w:rPr>
             <w:rStyle w:val="a8"/>
@@ -2569,16 +2405,9 @@
             <w:sz w:val="22"/>
             <w:szCs w:val="22"/>
           </w:rPr>
-          <w:t>61</w:t>
+          <w:t>76</w:t>
         </w:r>
       </w:hyperlink>
-    </w:p>
-    <w:p>
-      <w:pPr>
-        <w:rPr>
-          <w:rFonts w:eastAsiaTheme="minorEastAsia"/>
-        </w:rPr>
-      </w:pPr>
     </w:p>
     <w:p>
       <w:pPr>
@@ -2661,7 +2490,7 @@
             <w:webHidden/>
             <w:szCs w:val="24"/>
           </w:rPr>
-          <w:t>48</w:t>
+          <w:t>77</w:t>
         </w:r>
       </w:hyperlink>
     </w:p>
@@ -2721,7 +2550,7 @@
             <w:webHidden/>
             <w:szCs w:val="24"/>
           </w:rPr>
-          <w:t>49</w:t>
+          <w:t>78</w:t>
         </w:r>
       </w:hyperlink>
     </w:p>
@@ -2779,7 +2608,7 @@
             <w:webHidden/>
             <w:szCs w:val="24"/>
           </w:rPr>
-          <w:t>49</w:t>
+          <w:t>79</w:t>
         </w:r>
       </w:hyperlink>
     </w:p>
@@ -2796,16 +2625,6 @@
         </w:rPr>
         <w:fldChar w:fldCharType="end"/>
       </w:r>
-    </w:p>
-    <w:p>
-      <w:pPr>
-        <w:tabs>
-          <w:tab w:val="right" w:leader="dot" w:pos="9639"/>
-        </w:tabs>
-        <w:rPr>
-          <w:lang w:eastAsia="uk-UA"/>
-        </w:rPr>
-      </w:pPr>
       <w:r>
         <w:rPr>
           <w:sz w:val="24"/>
@@ -2814,9 +2633,8 @@
         <w:fldChar w:fldCharType="end"/>
       </w:r>
     </w:p>
-    <w:p/>
     <w:sectPr>
-      <w:footerReference w:type="default" r:id="rId18"/>
+      <w:footerReference w:type="default" r:id="rId16"/>
       <w:pgSz w:w="11906" w:h="16838"/>
       <w:pgMar w:top="850" w:right="850" w:bottom="850" w:left="1417" w:header="0" w:footer="397" w:gutter="0"/>
       <w:pgNumType w:start="5"/>
@@ -4036,7 +3854,7 @@
 </file>
 
 <file path=customXml/itemProps1.xml><?xml version="1.0" encoding="utf-8"?>
-<ds:datastoreItem xmlns:ds="http://schemas.openxmlformats.org/officeDocument/2006/customXml" ds:itemID="{52146EDF-D884-4A06-8694-3DF475B89182}">
+<ds:datastoreItem xmlns:ds="http://schemas.openxmlformats.org/officeDocument/2006/customXml" ds:itemID="{AA97221D-812D-4A03-9794-6706A6CBFD07}">
   <ds:schemaRefs>
     <ds:schemaRef ds:uri="http://schemas.openxmlformats.org/officeDocument/2006/bibliography"/>
   </ds:schemaRefs>

</xml_diff>

<commit_message>
Prepared to standarts review
</commit_message>
<xml_diff>
--- a/04_Зміст.docx
+++ b/04_Зміст.docx
@@ -4,24 +4,34 @@
   <w:body>
     <w:p>
       <w:pPr>
+        <w:spacing w:line="360" w:lineRule="auto"/>
         <w:jc w:val="center"/>
         <w:rPr>
           <w:b/>
-          <w:sz w:val="32"/>
-          <w:szCs w:val="32"/>
+          <w:sz w:val="28"/>
+          <w:szCs w:val="28"/>
         </w:rPr>
       </w:pPr>
       <w:r>
         <w:rPr>
           <w:b/>
-          <w:sz w:val="32"/>
-          <w:szCs w:val="32"/>
+          <w:sz w:val="28"/>
+          <w:szCs w:val="28"/>
         </w:rPr>
         <w:t>ЗМІСТ</w:t>
       </w:r>
     </w:p>
-    <w:p/>
-    <w:p/>
+    <w:p>
+      <w:pPr>
+        <w:spacing w:line="360" w:lineRule="auto"/>
+        <w:jc w:val="center"/>
+        <w:rPr>
+          <w:b/>
+          <w:sz w:val="28"/>
+          <w:szCs w:val="28"/>
+        </w:rPr>
+      </w:pPr>
+    </w:p>
     <w:p>
       <w:pPr>
         <w:pStyle w:val="11"/>
@@ -29,42 +39,61 @@
           <w:tab w:val="clear" w:pos="9629"/>
           <w:tab w:val="right" w:leader="dot" w:pos="9639"/>
         </w:tabs>
-        <w:spacing w:after="0"/>
+        <w:spacing w:after="0" w:line="360" w:lineRule="auto"/>
         <w:rPr>
           <w:b/>
           <w:bCs/>
           <w:caps/>
+          <w:sz w:val="28"/>
+          <w:szCs w:val="28"/>
           <w:lang w:eastAsia="uk-UA"/>
         </w:rPr>
       </w:pPr>
       <w:r>
+        <w:rPr>
+          <w:sz w:val="28"/>
+          <w:szCs w:val="28"/>
+        </w:rPr>
         <w:fldChar w:fldCharType="begin"/>
       </w:r>
       <w:r>
+        <w:rPr>
+          <w:sz w:val="28"/>
+          <w:szCs w:val="28"/>
+        </w:rPr>
         <w:instrText xml:space="preserve"> TOC \o "1-3" \h \z \u </w:instrText>
       </w:r>
       <w:r>
+        <w:rPr>
+          <w:sz w:val="28"/>
+          <w:szCs w:val="28"/>
+        </w:rPr>
         <w:fldChar w:fldCharType="separate"/>
       </w:r>
       <w:hyperlink w:anchor="_Toc357953468" w:history="1">
         <w:r>
           <w:rPr>
             <w:rStyle w:val="a8"/>
-            <w:szCs w:val="24"/>
+            <w:sz w:val="28"/>
+            <w:szCs w:val="28"/>
           </w:rPr>
           <w:t>ВСТУП</w:t>
         </w:r>
         <w:r>
           <w:rPr>
             <w:webHidden/>
+            <w:sz w:val="28"/>
+            <w:szCs w:val="28"/>
           </w:rPr>
           <w:tab/>
         </w:r>
         <w:r>
           <w:rPr>
             <w:webHidden/>
-          </w:rPr>
-          <w:t>6</w:t>
+            <w:sz w:val="28"/>
+            <w:szCs w:val="28"/>
+          </w:rPr>
+          <w:t>7</w:t>
         </w:r>
       </w:hyperlink>
     </w:p>
@@ -75,32 +104,54 @@
           <w:tab w:val="clear" w:pos="9629"/>
           <w:tab w:val="right" w:leader="dot" w:pos="9639"/>
         </w:tabs>
-        <w:spacing w:after="0"/>
-      </w:pPr>
-      <w:r>
+        <w:spacing w:after="0" w:line="360" w:lineRule="auto"/>
+        <w:rPr>
+          <w:sz w:val="28"/>
+          <w:szCs w:val="28"/>
+        </w:rPr>
+      </w:pPr>
+      <w:r>
+        <w:rPr>
+          <w:sz w:val="28"/>
+          <w:szCs w:val="28"/>
+        </w:rPr>
         <w:fldChar w:fldCharType="end"/>
       </w:r>
       <w:r>
+        <w:rPr>
+          <w:sz w:val="28"/>
+          <w:szCs w:val="28"/>
+        </w:rPr>
         <w:fldChar w:fldCharType="begin"/>
       </w:r>
       <w:r>
+        <w:rPr>
+          <w:sz w:val="28"/>
+          <w:szCs w:val="28"/>
+        </w:rPr>
         <w:instrText xml:space="preserve"> TOC \o "1-3" \h \z \u </w:instrText>
       </w:r>
       <w:r>
+        <w:rPr>
+          <w:sz w:val="28"/>
+          <w:szCs w:val="28"/>
+        </w:rPr>
         <w:fldChar w:fldCharType="separate"/>
       </w:r>
       <w:hyperlink w:anchor="_Toc357951033" w:history="1">
         <w:r>
           <w:rPr>
             <w:rStyle w:val="a8"/>
-            <w:szCs w:val="24"/>
+            <w:sz w:val="28"/>
+            <w:szCs w:val="28"/>
           </w:rPr>
           <w:t>1</w:t>
         </w:r>
         <w:r>
           <w:rPr>
             <w:rStyle w:val="a8"/>
-            <w:szCs w:val="24"/>
+            <w:sz w:val="28"/>
+            <w:szCs w:val="28"/>
           </w:rPr>
           <w:t>.</w:t>
         </w:r>
@@ -109,6 +160,8 @@
             <w:b/>
             <w:bCs/>
             <w:caps/>
+            <w:sz w:val="28"/>
+            <w:szCs w:val="28"/>
             <w:lang w:eastAsia="uk-UA"/>
           </w:rPr>
           <w:tab/>
@@ -116,21 +169,26 @@
         <w:r>
           <w:rPr>
             <w:rStyle w:val="a8"/>
-            <w:szCs w:val="24"/>
-          </w:rPr>
-          <w:t>Аналітичний огляд</w:t>
-        </w:r>
-        <w:r>
-          <w:rPr>
-            <w:webHidden/>
+            <w:sz w:val="28"/>
+            <w:szCs w:val="28"/>
+          </w:rPr>
+          <w:t>АНАЛІТИЧНИЙ ОГЛЯД</w:t>
+        </w:r>
+        <w:r>
+          <w:rPr>
+            <w:webHidden/>
+            <w:sz w:val="28"/>
+            <w:szCs w:val="28"/>
           </w:rPr>
           <w:tab/>
         </w:r>
         <w:r>
           <w:rPr>
             <w:webHidden/>
-          </w:rPr>
-          <w:t>7</w:t>
+            <w:sz w:val="28"/>
+            <w:szCs w:val="28"/>
+          </w:rPr>
+          <w:t>8</w:t>
         </w:r>
       </w:hyperlink>
     </w:p>
@@ -146,7 +204,8 @@
           <w:rFonts w:eastAsiaTheme="minorEastAsia"/>
           <w:smallCaps/>
           <w:noProof/>
-          <w:szCs w:val="22"/>
+          <w:sz w:val="28"/>
+          <w:szCs w:val="28"/>
           <w:lang w:eastAsia="uk-UA"/>
         </w:rPr>
       </w:pPr>
@@ -155,7 +214,8 @@
           <w:rPr>
             <w:rStyle w:val="a8"/>
             <w:noProof/>
-            <w:sz w:val="22"/>
+            <w:sz w:val="28"/>
+            <w:szCs w:val="28"/>
           </w:rPr>
           <w:t>1</w:t>
         </w:r>
@@ -163,7 +223,8 @@
           <w:rPr>
             <w:rStyle w:val="a8"/>
             <w:noProof/>
-            <w:sz w:val="22"/>
+            <w:sz w:val="28"/>
+            <w:szCs w:val="28"/>
           </w:rPr>
           <w:t xml:space="preserve">.1 </w:t>
         </w:r>
@@ -171,7 +232,8 @@
           <w:rPr>
             <w:rStyle w:val="a8"/>
             <w:noProof/>
-            <w:sz w:val="22"/>
+            <w:sz w:val="28"/>
+            <w:szCs w:val="28"/>
           </w:rPr>
           <w:t>Передача інформації по каналам зв'язку</w:t>
         </w:r>
@@ -179,6 +241,8 @@
           <w:rPr>
             <w:noProof/>
             <w:webHidden/>
+            <w:sz w:val="28"/>
+            <w:szCs w:val="28"/>
           </w:rPr>
           <w:tab/>
         </w:r>
@@ -186,8 +250,10 @@
           <w:rPr>
             <w:noProof/>
             <w:webHidden/>
-          </w:rPr>
-          <w:t>7</w:t>
+            <w:sz w:val="28"/>
+            <w:szCs w:val="28"/>
+          </w:rPr>
+          <w:t>9</w:t>
         </w:r>
       </w:hyperlink>
     </w:p>
@@ -201,7 +267,8 @@
         <w:spacing w:after="0"/>
         <w:rPr>
           <w:noProof/>
-          <w:sz w:val="22"/>
+          <w:sz w:val="28"/>
+          <w:szCs w:val="28"/>
         </w:rPr>
       </w:pPr>
       <w:hyperlink w:anchor="_Toc357951037" w:history="1">
@@ -209,7 +276,8 @@
           <w:rPr>
             <w:rStyle w:val="a8"/>
             <w:noProof/>
-            <w:sz w:val="22"/>
+            <w:sz w:val="28"/>
+            <w:szCs w:val="28"/>
           </w:rPr>
           <w:t>1</w:t>
         </w:r>
@@ -217,7 +285,8 @@
           <w:rPr>
             <w:rStyle w:val="a8"/>
             <w:noProof/>
-            <w:sz w:val="22"/>
+            <w:sz w:val="28"/>
+            <w:szCs w:val="28"/>
           </w:rPr>
           <w:t>.</w:t>
         </w:r>
@@ -225,7 +294,8 @@
           <w:rPr>
             <w:rStyle w:val="a8"/>
             <w:noProof/>
-            <w:sz w:val="22"/>
+            <w:sz w:val="28"/>
+            <w:szCs w:val="28"/>
           </w:rPr>
           <w:t>2</w:t>
         </w:r>
@@ -233,7 +303,8 @@
           <w:rPr>
             <w:rStyle w:val="a8"/>
             <w:noProof/>
-            <w:sz w:val="22"/>
+            <w:sz w:val="28"/>
+            <w:szCs w:val="28"/>
           </w:rPr>
           <w:t xml:space="preserve"> </w:t>
         </w:r>
@@ -241,7 +312,8 @@
           <w:rPr>
             <w:rStyle w:val="a8"/>
             <w:noProof/>
-            <w:sz w:val="22"/>
+            <w:sz w:val="28"/>
+            <w:szCs w:val="28"/>
           </w:rPr>
           <w:t>Завадостійкі коди</w:t>
         </w:r>
@@ -249,6 +321,8 @@
           <w:rPr>
             <w:noProof/>
             <w:webHidden/>
+            <w:sz w:val="28"/>
+            <w:szCs w:val="28"/>
           </w:rPr>
           <w:tab/>
         </w:r>
@@ -256,9 +330,10 @@
           <w:rPr>
             <w:noProof/>
             <w:webHidden/>
-            <w:sz w:val="22"/>
-          </w:rPr>
-          <w:t>9</w:t>
+            <w:sz w:val="28"/>
+            <w:szCs w:val="28"/>
+          </w:rPr>
+          <w:t>10</w:t>
         </w:r>
       </w:hyperlink>
     </w:p>
@@ -271,53 +346,53 @@
         <w:spacing w:line="360" w:lineRule="auto"/>
         <w:rPr>
           <w:webHidden/>
-          <w:sz w:val="22"/>
-          <w:szCs w:val="22"/>
-        </w:rPr>
-      </w:pPr>
-      <w:r>
-        <w:rPr>
-          <w:sz w:val="22"/>
-          <w:szCs w:val="22"/>
+          <w:szCs w:val="28"/>
+        </w:rPr>
+      </w:pPr>
+      <w:r>
+        <w:rPr>
+          <w:szCs w:val="28"/>
         </w:rPr>
         <w:t>1</w:t>
       </w:r>
       <w:r>
         <w:rPr>
-          <w:sz w:val="22"/>
-          <w:szCs w:val="22"/>
+          <w:szCs w:val="28"/>
         </w:rPr>
         <w:t>.</w:t>
       </w:r>
       <w:r>
         <w:rPr>
-          <w:sz w:val="22"/>
-          <w:szCs w:val="22"/>
+          <w:szCs w:val="28"/>
         </w:rPr>
         <w:t>2</w:t>
       </w:r>
       <w:r>
         <w:rPr>
-          <w:sz w:val="22"/>
-          <w:szCs w:val="22"/>
+          <w:szCs w:val="28"/>
         </w:rPr>
         <w:t>.1 Способи боротьби з помилками</w:t>
       </w:r>
       <w:r>
         <w:rPr>
           <w:webHidden/>
-          <w:sz w:val="22"/>
-          <w:szCs w:val="22"/>
+          <w:szCs w:val="28"/>
         </w:rPr>
         <w:tab/>
       </w:r>
       <w:r>
         <w:rPr>
           <w:webHidden/>
-          <w:sz w:val="22"/>
-          <w:szCs w:val="22"/>
-        </w:rPr>
-        <w:t>10</w:t>
+          <w:szCs w:val="28"/>
+        </w:rPr>
+        <w:t>1</w:t>
+      </w:r>
+      <w:r>
+        <w:rPr>
+          <w:webHidden/>
+          <w:szCs w:val="28"/>
+        </w:rPr>
+        <w:t>1</w:t>
       </w:r>
     </w:p>
     <w:p>
@@ -328,53 +403,53 @@
         </w:tabs>
         <w:spacing w:line="360" w:lineRule="auto"/>
         <w:rPr>
-          <w:sz w:val="22"/>
-          <w:szCs w:val="22"/>
-        </w:rPr>
-      </w:pPr>
-      <w:r>
-        <w:rPr>
-          <w:sz w:val="22"/>
-          <w:szCs w:val="22"/>
+          <w:szCs w:val="28"/>
+        </w:rPr>
+      </w:pPr>
+      <w:r>
+        <w:rPr>
+          <w:szCs w:val="28"/>
         </w:rPr>
         <w:t>1</w:t>
       </w:r>
       <w:r>
         <w:rPr>
-          <w:sz w:val="22"/>
-          <w:szCs w:val="22"/>
+          <w:szCs w:val="28"/>
         </w:rPr>
         <w:t>.</w:t>
       </w:r>
       <w:r>
         <w:rPr>
-          <w:sz w:val="22"/>
-          <w:szCs w:val="22"/>
+          <w:szCs w:val="28"/>
         </w:rPr>
         <w:t>2</w:t>
       </w:r>
       <w:r>
         <w:rPr>
-          <w:sz w:val="22"/>
-          <w:szCs w:val="22"/>
+          <w:szCs w:val="28"/>
         </w:rPr>
         <w:t>.2 Коди виявлення та виправлення помилок</w:t>
       </w:r>
       <w:r>
         <w:rPr>
           <w:webHidden/>
-          <w:sz w:val="22"/>
-          <w:szCs w:val="22"/>
+          <w:szCs w:val="28"/>
         </w:rPr>
         <w:tab/>
       </w:r>
       <w:r>
         <w:rPr>
           <w:webHidden/>
-          <w:sz w:val="22"/>
-          <w:szCs w:val="22"/>
-        </w:rPr>
-        <w:t>11</w:t>
+          <w:szCs w:val="28"/>
+        </w:rPr>
+        <w:t>1</w:t>
+      </w:r>
+      <w:r>
+        <w:rPr>
+          <w:webHidden/>
+          <w:szCs w:val="28"/>
+        </w:rPr>
+        <w:t>2</w:t>
       </w:r>
     </w:p>
     <w:p>
@@ -387,6 +462,8 @@
         <w:spacing w:after="0"/>
         <w:rPr>
           <w:noProof/>
+          <w:sz w:val="28"/>
+          <w:szCs w:val="28"/>
         </w:rPr>
       </w:pPr>
       <w:hyperlink w:anchor="_Toc357951037" w:history="1">
@@ -394,7 +471,8 @@
           <w:rPr>
             <w:rStyle w:val="a8"/>
             <w:noProof/>
-            <w:sz w:val="22"/>
+            <w:sz w:val="28"/>
+            <w:szCs w:val="28"/>
           </w:rPr>
           <w:t>1</w:t>
         </w:r>
@@ -402,7 +480,8 @@
           <w:rPr>
             <w:rStyle w:val="a8"/>
             <w:noProof/>
-            <w:sz w:val="22"/>
+            <w:sz w:val="28"/>
+            <w:szCs w:val="28"/>
           </w:rPr>
           <w:t>.</w:t>
         </w:r>
@@ -410,7 +489,8 @@
           <w:rPr>
             <w:rStyle w:val="a8"/>
             <w:noProof/>
-            <w:sz w:val="22"/>
+            <w:sz w:val="28"/>
+            <w:szCs w:val="28"/>
           </w:rPr>
           <w:t>3</w:t>
         </w:r>
@@ -418,7 +498,8 @@
           <w:rPr>
             <w:rStyle w:val="a8"/>
             <w:noProof/>
-            <w:sz w:val="22"/>
+            <w:sz w:val="28"/>
+            <w:szCs w:val="28"/>
           </w:rPr>
           <w:t xml:space="preserve"> Класифікація кінцевих абстрактних автоматів</w:t>
         </w:r>
@@ -426,6 +507,8 @@
           <w:rPr>
             <w:noProof/>
             <w:webHidden/>
+            <w:sz w:val="28"/>
+            <w:szCs w:val="28"/>
           </w:rPr>
           <w:tab/>
         </w:r>
@@ -433,8 +516,19 @@
           <w:rPr>
             <w:noProof/>
             <w:webHidden/>
-          </w:rPr>
-          <w:t>12</w:t>
+            <w:sz w:val="28"/>
+            <w:szCs w:val="28"/>
+          </w:rPr>
+          <w:t>1</w:t>
+        </w:r>
+        <w:r>
+          <w:rPr>
+            <w:noProof/>
+            <w:webHidden/>
+            <w:sz w:val="28"/>
+            <w:szCs w:val="28"/>
+          </w:rPr>
+          <w:t>3</w:t>
         </w:r>
       </w:hyperlink>
     </w:p>
@@ -447,53 +541,53 @@
         <w:spacing w:line="360" w:lineRule="auto"/>
         <w:rPr>
           <w:webHidden/>
-          <w:sz w:val="22"/>
-          <w:szCs w:val="22"/>
-        </w:rPr>
-      </w:pPr>
-      <w:r>
-        <w:rPr>
-          <w:sz w:val="22"/>
-          <w:szCs w:val="22"/>
+          <w:szCs w:val="28"/>
+        </w:rPr>
+      </w:pPr>
+      <w:r>
+        <w:rPr>
+          <w:szCs w:val="28"/>
         </w:rPr>
         <w:t>1</w:t>
       </w:r>
       <w:r>
         <w:rPr>
-          <w:sz w:val="22"/>
-          <w:szCs w:val="22"/>
+          <w:szCs w:val="28"/>
         </w:rPr>
         <w:t>.</w:t>
       </w:r>
       <w:r>
         <w:rPr>
-          <w:sz w:val="22"/>
-          <w:szCs w:val="22"/>
+          <w:szCs w:val="28"/>
         </w:rPr>
         <w:t>3</w:t>
       </w:r>
       <w:r>
         <w:rPr>
-          <w:sz w:val="22"/>
-          <w:szCs w:val="22"/>
+          <w:szCs w:val="28"/>
         </w:rPr>
         <w:t>.1 Автомат Мілі</w:t>
       </w:r>
       <w:r>
         <w:rPr>
           <w:webHidden/>
-          <w:sz w:val="22"/>
-          <w:szCs w:val="22"/>
+          <w:szCs w:val="28"/>
         </w:rPr>
         <w:tab/>
       </w:r>
       <w:r>
         <w:rPr>
           <w:webHidden/>
-          <w:sz w:val="22"/>
-          <w:szCs w:val="22"/>
-        </w:rPr>
-        <w:t>12</w:t>
+          <w:szCs w:val="28"/>
+        </w:rPr>
+        <w:t>1</w:t>
+      </w:r>
+      <w:r>
+        <w:rPr>
+          <w:webHidden/>
+          <w:szCs w:val="28"/>
+        </w:rPr>
+        <w:t>3</w:t>
       </w:r>
     </w:p>
     <w:p>
@@ -504,46 +598,53 @@
         </w:tabs>
         <w:spacing w:line="360" w:lineRule="auto"/>
         <w:rPr>
-          <w:sz w:val="22"/>
-          <w:szCs w:val="22"/>
-        </w:rPr>
-      </w:pPr>
-      <w:r>
-        <w:rPr>
-          <w:sz w:val="22"/>
-          <w:szCs w:val="22"/>
-        </w:rPr>
-        <w:t>2.</w:t>
-      </w:r>
-      <w:r>
-        <w:rPr>
-          <w:sz w:val="22"/>
-          <w:szCs w:val="22"/>
+          <w:szCs w:val="28"/>
+        </w:rPr>
+      </w:pPr>
+      <w:r>
+        <w:rPr>
+          <w:szCs w:val="28"/>
+        </w:rPr>
+        <w:t>1</w:t>
+      </w:r>
+      <w:r>
+        <w:rPr>
+          <w:szCs w:val="28"/>
+        </w:rPr>
+        <w:t>.</w:t>
+      </w:r>
+      <w:r>
+        <w:rPr>
+          <w:szCs w:val="28"/>
         </w:rPr>
         <w:t>3</w:t>
       </w:r>
       <w:r>
         <w:rPr>
-          <w:sz w:val="22"/>
-          <w:szCs w:val="22"/>
+          <w:szCs w:val="28"/>
         </w:rPr>
         <w:t>.2 Автомат Мура</w:t>
       </w:r>
       <w:r>
         <w:rPr>
           <w:webHidden/>
-          <w:sz w:val="22"/>
-          <w:szCs w:val="22"/>
+          <w:szCs w:val="28"/>
         </w:rPr>
         <w:tab/>
       </w:r>
       <w:r>
         <w:rPr>
           <w:webHidden/>
-          <w:sz w:val="22"/>
-          <w:szCs w:val="22"/>
-        </w:rPr>
-        <w:t>13</w:t>
+          <w:szCs w:val="28"/>
+        </w:rPr>
+        <w:t>1</w:t>
+      </w:r>
+      <w:r>
+        <w:rPr>
+          <w:webHidden/>
+          <w:szCs w:val="28"/>
+        </w:rPr>
+        <w:t>4</w:t>
       </w:r>
     </w:p>
     <w:p>
@@ -556,7 +657,8 @@
         <w:spacing w:after="0"/>
         <w:rPr>
           <w:noProof/>
-          <w:sz w:val="22"/>
+          <w:sz w:val="28"/>
+          <w:szCs w:val="28"/>
         </w:rPr>
       </w:pPr>
       <w:hyperlink w:anchor="_Toc357951037" w:history="1">
@@ -564,7 +666,8 @@
           <w:rPr>
             <w:rStyle w:val="a8"/>
             <w:noProof/>
-            <w:sz w:val="22"/>
+            <w:sz w:val="28"/>
+            <w:szCs w:val="28"/>
           </w:rPr>
           <w:t>1</w:t>
         </w:r>
@@ -572,7 +675,8 @@
           <w:rPr>
             <w:rStyle w:val="a8"/>
             <w:noProof/>
-            <w:sz w:val="22"/>
+            <w:sz w:val="28"/>
+            <w:szCs w:val="28"/>
           </w:rPr>
           <w:t>.</w:t>
         </w:r>
@@ -580,7 +684,8 @@
           <w:rPr>
             <w:rStyle w:val="a8"/>
             <w:noProof/>
-            <w:sz w:val="22"/>
+            <w:sz w:val="28"/>
+            <w:szCs w:val="28"/>
           </w:rPr>
           <w:t>4</w:t>
         </w:r>
@@ -588,7 +693,8 @@
           <w:rPr>
             <w:rStyle w:val="a8"/>
             <w:noProof/>
-            <w:sz w:val="22"/>
+            <w:sz w:val="28"/>
+            <w:szCs w:val="28"/>
           </w:rPr>
           <w:t xml:space="preserve"> </w:t>
         </w:r>
@@ -596,7 +702,8 @@
           <w:rPr>
             <w:rStyle w:val="a8"/>
             <w:noProof/>
-            <w:sz w:val="22"/>
+            <w:sz w:val="28"/>
+            <w:szCs w:val="28"/>
           </w:rPr>
           <w:t>З</w:t>
         </w:r>
@@ -604,7 +711,8 @@
           <w:rPr>
             <w:rStyle w:val="a8"/>
             <w:noProof/>
-            <w:sz w:val="22"/>
+            <w:sz w:val="28"/>
+            <w:szCs w:val="28"/>
           </w:rPr>
           <w:t>горткове кодування</w:t>
         </w:r>
@@ -612,6 +720,8 @@
           <w:rPr>
             <w:noProof/>
             <w:webHidden/>
+            <w:sz w:val="28"/>
+            <w:szCs w:val="28"/>
           </w:rPr>
           <w:tab/>
         </w:r>
@@ -619,9 +729,19 @@
           <w:rPr>
             <w:noProof/>
             <w:webHidden/>
-            <w:sz w:val="22"/>
-          </w:rPr>
-          <w:t>14</w:t>
+            <w:sz w:val="28"/>
+            <w:szCs w:val="28"/>
+          </w:rPr>
+          <w:t>1</w:t>
+        </w:r>
+        <w:r>
+          <w:rPr>
+            <w:noProof/>
+            <w:webHidden/>
+            <w:sz w:val="28"/>
+            <w:szCs w:val="28"/>
+          </w:rPr>
+          <w:t>5</w:t>
         </w:r>
       </w:hyperlink>
     </w:p>
@@ -633,39 +753,49 @@
         </w:tabs>
         <w:spacing w:line="360" w:lineRule="auto"/>
         <w:rPr>
-          <w:sz w:val="22"/>
-          <w:szCs w:val="22"/>
-        </w:rPr>
-      </w:pPr>
-      <w:r>
-        <w:rPr>
-          <w:sz w:val="22"/>
-          <w:szCs w:val="22"/>
+          <w:szCs w:val="28"/>
+        </w:rPr>
+      </w:pPr>
+      <w:r>
+        <w:rPr>
+          <w:szCs w:val="28"/>
         </w:rPr>
         <w:t>1.4</w:t>
       </w:r>
       <w:r>
         <w:rPr>
-          <w:sz w:val="22"/>
-          <w:szCs w:val="22"/>
-        </w:rPr>
-        <w:t>.1 Представлення згорткового кодера</w:t>
-      </w:r>
-      <w:r>
-        <w:rPr>
-          <w:webHidden/>
-          <w:sz w:val="22"/>
-          <w:szCs w:val="22"/>
+          <w:szCs w:val="28"/>
+        </w:rPr>
+        <w:t xml:space="preserve">.1 Представлення згорткового </w:t>
+      </w:r>
+      <w:proofErr w:type="spellStart"/>
+      <w:r>
+        <w:rPr>
+          <w:szCs w:val="28"/>
+        </w:rPr>
+        <w:t>кодера</w:t>
+      </w:r>
+      <w:proofErr w:type="spellEnd"/>
+      <w:r>
+        <w:rPr>
+          <w:webHidden/>
+          <w:szCs w:val="28"/>
         </w:rPr>
         <w:tab/>
       </w:r>
       <w:r>
         <w:rPr>
           <w:webHidden/>
-          <w:sz w:val="22"/>
-          <w:szCs w:val="22"/>
-        </w:rPr>
-        <w:t>16</w:t>
+          <w:szCs w:val="28"/>
+        </w:rPr>
+        <w:t>1</w:t>
+      </w:r>
+      <w:r>
+        <w:rPr>
+          <w:webHidden/>
+          <w:szCs w:val="28"/>
+        </w:rPr>
+        <w:t>7</w:t>
       </w:r>
     </w:p>
     <w:p>
@@ -676,53 +806,53 @@
         </w:tabs>
         <w:spacing w:line="360" w:lineRule="auto"/>
         <w:rPr>
-          <w:sz w:val="22"/>
-          <w:szCs w:val="22"/>
-        </w:rPr>
-      </w:pPr>
-      <w:r>
-        <w:rPr>
-          <w:sz w:val="22"/>
-          <w:szCs w:val="22"/>
+          <w:szCs w:val="28"/>
+        </w:rPr>
+      </w:pPr>
+      <w:r>
+        <w:rPr>
+          <w:szCs w:val="28"/>
         </w:rPr>
         <w:t>1</w:t>
       </w:r>
       <w:r>
         <w:rPr>
-          <w:sz w:val="22"/>
-          <w:szCs w:val="22"/>
+          <w:szCs w:val="28"/>
         </w:rPr>
         <w:t>.</w:t>
       </w:r>
       <w:r>
         <w:rPr>
-          <w:sz w:val="22"/>
-          <w:szCs w:val="22"/>
+          <w:szCs w:val="28"/>
         </w:rPr>
         <w:t>4</w:t>
       </w:r>
       <w:r>
         <w:rPr>
-          <w:sz w:val="22"/>
-          <w:szCs w:val="22"/>
+          <w:szCs w:val="28"/>
         </w:rPr>
         <w:t>.2 Представлення зв'язку</w:t>
       </w:r>
       <w:r>
         <w:rPr>
           <w:webHidden/>
-          <w:sz w:val="22"/>
-          <w:szCs w:val="22"/>
+          <w:szCs w:val="28"/>
         </w:rPr>
         <w:tab/>
       </w:r>
       <w:r>
         <w:rPr>
           <w:webHidden/>
-          <w:sz w:val="22"/>
-          <w:szCs w:val="22"/>
-        </w:rPr>
-        <w:t>16</w:t>
+          <w:szCs w:val="28"/>
+        </w:rPr>
+        <w:t>1</w:t>
+      </w:r>
+      <w:r>
+        <w:rPr>
+          <w:webHidden/>
+          <w:szCs w:val="28"/>
+        </w:rPr>
+        <w:t>7</w:t>
       </w:r>
     </w:p>
     <w:p>
@@ -733,67 +863,79 @@
         </w:tabs>
         <w:spacing w:line="360" w:lineRule="auto"/>
         <w:rPr>
-          <w:sz w:val="22"/>
-          <w:szCs w:val="22"/>
-        </w:rPr>
-      </w:pPr>
-      <w:r>
-        <w:rPr>
-          <w:sz w:val="22"/>
-          <w:szCs w:val="22"/>
+          <w:szCs w:val="28"/>
+        </w:rPr>
+      </w:pPr>
+      <w:r>
+        <w:rPr>
+          <w:szCs w:val="28"/>
         </w:rPr>
         <w:t>1</w:t>
       </w:r>
       <w:r>
         <w:rPr>
-          <w:sz w:val="22"/>
-          <w:szCs w:val="22"/>
+          <w:szCs w:val="28"/>
         </w:rPr>
         <w:t>.</w:t>
       </w:r>
       <w:r>
         <w:rPr>
-          <w:sz w:val="22"/>
-          <w:szCs w:val="22"/>
+          <w:szCs w:val="28"/>
         </w:rPr>
         <w:t>4</w:t>
       </w:r>
       <w:r>
         <w:rPr>
-          <w:sz w:val="22"/>
-          <w:szCs w:val="22"/>
-        </w:rPr>
-        <w:t xml:space="preserve">.3 Реакція кодера на імпульсне </w:t>
-      </w:r>
-      <w:r>
-        <w:rPr>
-          <w:sz w:val="22"/>
-          <w:szCs w:val="22"/>
+          <w:szCs w:val="28"/>
+        </w:rPr>
+        <w:t xml:space="preserve">.3 Реакція </w:t>
+      </w:r>
+      <w:proofErr w:type="spellStart"/>
+      <w:r>
+        <w:rPr>
+          <w:szCs w:val="28"/>
+        </w:rPr>
+        <w:t>кодера</w:t>
+      </w:r>
+      <w:proofErr w:type="spellEnd"/>
+      <w:r>
+        <w:rPr>
+          <w:szCs w:val="28"/>
+        </w:rPr>
+        <w:t xml:space="preserve"> на імпульсне </w:t>
+      </w:r>
+      <w:r>
+        <w:rPr>
+          <w:szCs w:val="28"/>
         </w:rPr>
         <w:t>з</w:t>
       </w:r>
       <w:r>
         <w:rPr>
-          <w:sz w:val="22"/>
-          <w:szCs w:val="22"/>
+          <w:szCs w:val="28"/>
         </w:rPr>
         <w:t>бурення</w:t>
       </w:r>
       <w:r>
         <w:rPr>
           <w:webHidden/>
-          <w:sz w:val="22"/>
-          <w:szCs w:val="22"/>
+          <w:szCs w:val="28"/>
         </w:rPr>
         <w:tab/>
       </w:r>
       <w:r>
         <w:rPr>
           <w:webHidden/>
-          <w:sz w:val="22"/>
-          <w:szCs w:val="22"/>
-        </w:rPr>
-        <w:t>18</w:t>
+          <w:szCs w:val="28"/>
+        </w:rPr>
+        <w:t>1</w:t>
+      </w:r>
+      <w:r>
+        <w:rPr>
+          <w:webHidden/>
+          <w:szCs w:val="28"/>
+        </w:rPr>
+        <w:t>9</w:t>
       </w:r>
     </w:p>
     <w:p>
@@ -804,50 +946,43 @@
         </w:tabs>
         <w:spacing w:line="360" w:lineRule="auto"/>
         <w:rPr>
-          <w:sz w:val="22"/>
-          <w:szCs w:val="22"/>
-        </w:rPr>
-      </w:pPr>
-      <w:r>
-        <w:rPr>
-          <w:sz w:val="22"/>
-          <w:szCs w:val="22"/>
+          <w:szCs w:val="28"/>
+        </w:rPr>
+      </w:pPr>
+      <w:r>
+        <w:rPr>
+          <w:szCs w:val="28"/>
         </w:rPr>
         <w:t>1</w:t>
       </w:r>
       <w:r>
         <w:rPr>
-          <w:sz w:val="22"/>
-          <w:szCs w:val="22"/>
+          <w:szCs w:val="28"/>
         </w:rPr>
         <w:t>.</w:t>
       </w:r>
       <w:r>
         <w:rPr>
-          <w:sz w:val="22"/>
-          <w:szCs w:val="22"/>
+          <w:szCs w:val="28"/>
         </w:rPr>
         <w:t>4</w:t>
       </w:r>
       <w:r>
         <w:rPr>
-          <w:sz w:val="22"/>
-          <w:szCs w:val="22"/>
+          <w:szCs w:val="28"/>
         </w:rPr>
         <w:t xml:space="preserve">.4 Поліноміальний </w:t>
       </w:r>
       <w:r>
         <w:rPr>
-          <w:sz w:val="22"/>
-          <w:szCs w:val="22"/>
+          <w:szCs w:val="28"/>
         </w:rPr>
         <w:t>представлення</w:t>
       </w:r>
       <w:r>
         <w:rPr>
           <w:webHidden/>
-          <w:sz w:val="22"/>
-          <w:szCs w:val="22"/>
+          <w:szCs w:val="28"/>
         </w:rPr>
         <w:tab/>
         <w:t>2</w:t>
@@ -855,10 +990,9 @@
       <w:r>
         <w:rPr>
           <w:webHidden/>
-          <w:sz w:val="22"/>
-          <w:szCs w:val="22"/>
-        </w:rPr>
-        <w:t>0</w:t>
+          <w:szCs w:val="28"/>
+        </w:rPr>
+        <w:t>1</w:t>
       </w:r>
     </w:p>
     <w:p>
@@ -869,53 +1003,53 @@
         </w:tabs>
         <w:spacing w:line="360" w:lineRule="auto"/>
         <w:rPr>
-          <w:sz w:val="22"/>
-          <w:szCs w:val="22"/>
-        </w:rPr>
-      </w:pPr>
-      <w:r>
-        <w:rPr>
-          <w:sz w:val="22"/>
-          <w:szCs w:val="22"/>
+          <w:szCs w:val="28"/>
+        </w:rPr>
+      </w:pPr>
+      <w:r>
+        <w:rPr>
+          <w:szCs w:val="28"/>
         </w:rPr>
         <w:t>1</w:t>
       </w:r>
       <w:r>
         <w:rPr>
-          <w:sz w:val="22"/>
-          <w:szCs w:val="22"/>
+          <w:szCs w:val="28"/>
         </w:rPr>
         <w:t>.</w:t>
       </w:r>
       <w:r>
         <w:rPr>
-          <w:sz w:val="22"/>
-          <w:szCs w:val="22"/>
+          <w:szCs w:val="28"/>
         </w:rPr>
         <w:t>4</w:t>
       </w:r>
       <w:r>
         <w:rPr>
-          <w:sz w:val="22"/>
-          <w:szCs w:val="22"/>
+          <w:szCs w:val="28"/>
         </w:rPr>
         <w:t>.5 Представлення стану і діаграма станів</w:t>
       </w:r>
       <w:r>
         <w:rPr>
           <w:webHidden/>
-          <w:sz w:val="22"/>
-          <w:szCs w:val="22"/>
+          <w:szCs w:val="28"/>
         </w:rPr>
         <w:tab/>
       </w:r>
       <w:r>
         <w:rPr>
           <w:webHidden/>
-          <w:sz w:val="22"/>
-          <w:szCs w:val="22"/>
-        </w:rPr>
-        <w:t>21</w:t>
+          <w:szCs w:val="28"/>
+        </w:rPr>
+        <w:t>2</w:t>
+      </w:r>
+      <w:r>
+        <w:rPr>
+          <w:webHidden/>
+          <w:szCs w:val="28"/>
+        </w:rPr>
+        <w:t>2</w:t>
       </w:r>
     </w:p>
     <w:p>
@@ -926,53 +1060,53 @@
         </w:tabs>
         <w:spacing w:line="360" w:lineRule="auto"/>
         <w:rPr>
-          <w:sz w:val="22"/>
-          <w:szCs w:val="22"/>
-        </w:rPr>
-      </w:pPr>
-      <w:r>
-        <w:rPr>
-          <w:sz w:val="22"/>
-          <w:szCs w:val="22"/>
+          <w:szCs w:val="28"/>
+        </w:rPr>
+      </w:pPr>
+      <w:r>
+        <w:rPr>
+          <w:szCs w:val="28"/>
         </w:rPr>
         <w:t>1</w:t>
       </w:r>
       <w:r>
         <w:rPr>
-          <w:sz w:val="22"/>
-          <w:szCs w:val="22"/>
+          <w:szCs w:val="28"/>
         </w:rPr>
         <w:t>.</w:t>
       </w:r>
       <w:r>
         <w:rPr>
-          <w:sz w:val="22"/>
-          <w:szCs w:val="22"/>
+          <w:szCs w:val="28"/>
         </w:rPr>
         <w:t>4</w:t>
       </w:r>
       <w:r>
         <w:rPr>
-          <w:sz w:val="22"/>
-          <w:szCs w:val="22"/>
+          <w:szCs w:val="28"/>
         </w:rPr>
         <w:t>.6 Деревовидні діаграми</w:t>
       </w:r>
       <w:r>
         <w:rPr>
           <w:webHidden/>
-          <w:sz w:val="22"/>
-          <w:szCs w:val="22"/>
+          <w:szCs w:val="28"/>
         </w:rPr>
         <w:tab/>
       </w:r>
       <w:r>
         <w:rPr>
           <w:webHidden/>
-          <w:sz w:val="22"/>
-          <w:szCs w:val="22"/>
-        </w:rPr>
-        <w:t>23</w:t>
+          <w:szCs w:val="28"/>
+        </w:rPr>
+        <w:t>2</w:t>
+      </w:r>
+      <w:r>
+        <w:rPr>
+          <w:webHidden/>
+          <w:szCs w:val="28"/>
+        </w:rPr>
+        <w:t>4</w:t>
       </w:r>
     </w:p>
     <w:p>
@@ -983,53 +1117,67 @@
         </w:tabs>
         <w:spacing w:line="360" w:lineRule="auto"/>
         <w:rPr>
-          <w:sz w:val="22"/>
-          <w:szCs w:val="22"/>
-        </w:rPr>
-      </w:pPr>
-      <w:r>
-        <w:rPr>
-          <w:sz w:val="22"/>
-          <w:szCs w:val="22"/>
+          <w:szCs w:val="28"/>
+        </w:rPr>
+      </w:pPr>
+      <w:r>
+        <w:rPr>
+          <w:szCs w:val="28"/>
         </w:rPr>
         <w:t>1</w:t>
       </w:r>
       <w:r>
         <w:rPr>
-          <w:sz w:val="22"/>
-          <w:szCs w:val="22"/>
+          <w:szCs w:val="28"/>
         </w:rPr>
         <w:t>.</w:t>
       </w:r>
       <w:r>
         <w:rPr>
-          <w:sz w:val="22"/>
-          <w:szCs w:val="22"/>
+          <w:szCs w:val="28"/>
         </w:rPr>
         <w:t>4</w:t>
       </w:r>
       <w:r>
         <w:rPr>
-          <w:sz w:val="22"/>
-          <w:szCs w:val="22"/>
-        </w:rPr>
-        <w:t>.7 Гратчаста діаграма</w:t>
-      </w:r>
-      <w:r>
-        <w:rPr>
-          <w:webHidden/>
-          <w:sz w:val="22"/>
-          <w:szCs w:val="22"/>
+          <w:szCs w:val="28"/>
+        </w:rPr>
+        <w:t xml:space="preserve">.7 </w:t>
+      </w:r>
+      <w:proofErr w:type="spellStart"/>
+      <w:r>
+        <w:rPr>
+          <w:szCs w:val="28"/>
+        </w:rPr>
+        <w:t>Гратчаста</w:t>
+      </w:r>
+      <w:proofErr w:type="spellEnd"/>
+      <w:r>
+        <w:rPr>
+          <w:szCs w:val="28"/>
+        </w:rPr>
+        <w:t xml:space="preserve"> діаграма</w:t>
+      </w:r>
+      <w:r>
+        <w:rPr>
+          <w:webHidden/>
+          <w:szCs w:val="28"/>
         </w:rPr>
         <w:tab/>
       </w:r>
       <w:r>
         <w:rPr>
           <w:webHidden/>
-          <w:sz w:val="22"/>
-          <w:szCs w:val="22"/>
-        </w:rPr>
-        <w:t>24</w:t>
+          <w:szCs w:val="28"/>
+        </w:rPr>
+        <w:t>2</w:t>
+      </w:r>
+      <w:r>
+        <w:rPr>
+          <w:webHidden/>
+          <w:szCs w:val="28"/>
+        </w:rPr>
+        <w:t>5</w:t>
       </w:r>
     </w:p>
     <w:p>
@@ -1042,6 +1190,8 @@
         <w:spacing w:after="0"/>
         <w:rPr>
           <w:noProof/>
+          <w:sz w:val="28"/>
+          <w:szCs w:val="28"/>
         </w:rPr>
       </w:pPr>
       <w:hyperlink w:anchor="_Toc357951038" w:history="1">
@@ -1049,7 +1199,8 @@
           <w:rPr>
             <w:rStyle w:val="a8"/>
             <w:noProof/>
-            <w:sz w:val="22"/>
+            <w:sz w:val="28"/>
+            <w:szCs w:val="28"/>
           </w:rPr>
           <w:t>1</w:t>
         </w:r>
@@ -1057,7 +1208,8 @@
           <w:rPr>
             <w:rStyle w:val="a8"/>
             <w:noProof/>
-            <w:sz w:val="22"/>
+            <w:sz w:val="28"/>
+            <w:szCs w:val="28"/>
           </w:rPr>
           <w:t>.</w:t>
         </w:r>
@@ -1065,7 +1217,8 @@
           <w:rPr>
             <w:rStyle w:val="a8"/>
             <w:noProof/>
-            <w:sz w:val="22"/>
+            <w:sz w:val="28"/>
+            <w:szCs w:val="28"/>
           </w:rPr>
           <w:t>5</w:t>
         </w:r>
@@ -1073,7 +1226,8 @@
           <w:rPr>
             <w:rStyle w:val="a8"/>
             <w:noProof/>
-            <w:sz w:val="22"/>
+            <w:sz w:val="28"/>
+            <w:szCs w:val="28"/>
           </w:rPr>
           <w:t xml:space="preserve"> Декодування по методу максимальної правдоподібності</w:t>
         </w:r>
@@ -1081,6 +1235,8 @@
           <w:rPr>
             <w:noProof/>
             <w:webHidden/>
+            <w:sz w:val="28"/>
+            <w:szCs w:val="28"/>
           </w:rPr>
           <w:tab/>
         </w:r>
@@ -1088,8 +1244,19 @@
           <w:rPr>
             <w:noProof/>
             <w:webHidden/>
-          </w:rPr>
-          <w:t>27</w:t>
+            <w:sz w:val="28"/>
+            <w:szCs w:val="28"/>
+          </w:rPr>
+          <w:t>2</w:t>
+        </w:r>
+        <w:r>
+          <w:rPr>
+            <w:noProof/>
+            <w:webHidden/>
+            <w:sz w:val="28"/>
+            <w:szCs w:val="28"/>
+          </w:rPr>
+          <w:t>8</w:t>
         </w:r>
       </w:hyperlink>
     </w:p>
@@ -1101,53 +1268,53 @@
         </w:tabs>
         <w:spacing w:line="360" w:lineRule="auto"/>
         <w:rPr>
-          <w:sz w:val="22"/>
-          <w:szCs w:val="22"/>
-        </w:rPr>
-      </w:pPr>
-      <w:r>
-        <w:rPr>
-          <w:sz w:val="22"/>
-          <w:szCs w:val="22"/>
+          <w:szCs w:val="28"/>
+        </w:rPr>
+      </w:pPr>
+      <w:r>
+        <w:rPr>
+          <w:szCs w:val="28"/>
         </w:rPr>
         <w:t>1</w:t>
       </w:r>
       <w:r>
         <w:rPr>
-          <w:sz w:val="22"/>
-          <w:szCs w:val="22"/>
+          <w:szCs w:val="28"/>
         </w:rPr>
         <w:t>.</w:t>
       </w:r>
       <w:r>
         <w:rPr>
-          <w:sz w:val="22"/>
-          <w:szCs w:val="22"/>
+          <w:szCs w:val="28"/>
         </w:rPr>
         <w:t>5</w:t>
       </w:r>
       <w:r>
         <w:rPr>
-          <w:sz w:val="22"/>
-          <w:szCs w:val="22"/>
+          <w:szCs w:val="28"/>
         </w:rPr>
         <w:t>.1 Алгоритм згорткового декодування Вітербі</w:t>
       </w:r>
       <w:r>
         <w:rPr>
           <w:webHidden/>
-          <w:sz w:val="22"/>
-          <w:szCs w:val="22"/>
+          <w:szCs w:val="28"/>
         </w:rPr>
         <w:tab/>
       </w:r>
       <w:r>
         <w:rPr>
           <w:webHidden/>
-          <w:sz w:val="22"/>
-          <w:szCs w:val="22"/>
-        </w:rPr>
-        <w:t>30</w:t>
+          <w:szCs w:val="28"/>
+        </w:rPr>
+        <w:t>3</w:t>
+      </w:r>
+      <w:r>
+        <w:rPr>
+          <w:webHidden/>
+          <w:szCs w:val="28"/>
+        </w:rPr>
+        <w:t>1</w:t>
       </w:r>
     </w:p>
     <w:p>
@@ -1159,53 +1326,53 @@
         <w:spacing w:line="360" w:lineRule="auto"/>
         <w:rPr>
           <w:webHidden/>
-          <w:sz w:val="22"/>
-          <w:szCs w:val="22"/>
-        </w:rPr>
-      </w:pPr>
-      <w:r>
-        <w:rPr>
-          <w:sz w:val="22"/>
-          <w:szCs w:val="22"/>
+          <w:szCs w:val="28"/>
+        </w:rPr>
+      </w:pPr>
+      <w:r>
+        <w:rPr>
+          <w:szCs w:val="28"/>
         </w:rPr>
         <w:t>1</w:t>
       </w:r>
       <w:r>
         <w:rPr>
-          <w:sz w:val="22"/>
-          <w:szCs w:val="22"/>
+          <w:szCs w:val="28"/>
         </w:rPr>
         <w:t>.</w:t>
       </w:r>
       <w:r>
         <w:rPr>
-          <w:sz w:val="22"/>
-          <w:szCs w:val="22"/>
+          <w:szCs w:val="28"/>
         </w:rPr>
         <w:t>5</w:t>
       </w:r>
       <w:r>
         <w:rPr>
-          <w:sz w:val="22"/>
-          <w:szCs w:val="22"/>
+          <w:szCs w:val="28"/>
         </w:rPr>
         <w:t>.2 Приклад згорткового декодування Вітербі</w:t>
       </w:r>
       <w:r>
         <w:rPr>
           <w:webHidden/>
-          <w:sz w:val="22"/>
-          <w:szCs w:val="22"/>
+          <w:szCs w:val="28"/>
         </w:rPr>
         <w:tab/>
       </w:r>
       <w:r>
         <w:rPr>
           <w:webHidden/>
-          <w:sz w:val="22"/>
-          <w:szCs w:val="22"/>
-        </w:rPr>
-        <w:t>31</w:t>
+          <w:szCs w:val="28"/>
+        </w:rPr>
+        <w:t>3</w:t>
+      </w:r>
+      <w:r>
+        <w:rPr>
+          <w:webHidden/>
+          <w:szCs w:val="28"/>
+        </w:rPr>
+        <w:t>2</w:t>
       </w:r>
     </w:p>
     <w:p>
@@ -1217,53 +1384,53 @@
         <w:spacing w:line="360" w:lineRule="auto"/>
         <w:rPr>
           <w:webHidden/>
-          <w:sz w:val="22"/>
-          <w:szCs w:val="22"/>
-        </w:rPr>
-      </w:pPr>
-      <w:r>
-        <w:rPr>
-          <w:sz w:val="22"/>
-          <w:szCs w:val="22"/>
+          <w:szCs w:val="28"/>
+        </w:rPr>
+      </w:pPr>
+      <w:r>
+        <w:rPr>
+          <w:szCs w:val="28"/>
         </w:rPr>
         <w:t>1</w:t>
       </w:r>
       <w:r>
         <w:rPr>
-          <w:sz w:val="22"/>
-          <w:szCs w:val="22"/>
+          <w:szCs w:val="28"/>
         </w:rPr>
         <w:t>.</w:t>
       </w:r>
       <w:r>
         <w:rPr>
-          <w:sz w:val="22"/>
-          <w:szCs w:val="22"/>
+          <w:szCs w:val="28"/>
         </w:rPr>
         <w:t>5</w:t>
       </w:r>
       <w:r>
         <w:rPr>
-          <w:sz w:val="22"/>
-          <w:szCs w:val="22"/>
+          <w:szCs w:val="28"/>
         </w:rPr>
         <w:t>.3 Реалізація декодера</w:t>
       </w:r>
       <w:r>
         <w:rPr>
           <w:webHidden/>
-          <w:sz w:val="22"/>
-          <w:szCs w:val="22"/>
+          <w:szCs w:val="28"/>
         </w:rPr>
         <w:tab/>
       </w:r>
       <w:r>
         <w:rPr>
           <w:webHidden/>
-          <w:sz w:val="22"/>
-          <w:szCs w:val="22"/>
-        </w:rPr>
-        <w:t>36</w:t>
+          <w:szCs w:val="28"/>
+        </w:rPr>
+        <w:t>3</w:t>
+      </w:r>
+      <w:r>
+        <w:rPr>
+          <w:webHidden/>
+          <w:szCs w:val="28"/>
+        </w:rPr>
+        <w:t>7</w:t>
       </w:r>
     </w:p>
     <w:p>
@@ -1274,74 +1441,35 @@
         </w:tabs>
         <w:spacing w:line="360" w:lineRule="auto"/>
         <w:rPr>
-          <w:sz w:val="22"/>
-          <w:szCs w:val="22"/>
-        </w:rPr>
-      </w:pPr>
-      <w:r>
-        <w:rPr>
-          <w:sz w:val="22"/>
-          <w:szCs w:val="22"/>
-        </w:rPr>
-        <w:t>1</w:t>
-      </w:r>
-      <w:r>
-        <w:rPr>
-          <w:sz w:val="22"/>
-          <w:szCs w:val="22"/>
-        </w:rPr>
-        <w:t>.</w:t>
-      </w:r>
-      <w:r>
-        <w:rPr>
-          <w:sz w:val="22"/>
-          <w:szCs w:val="22"/>
-        </w:rPr>
-        <w:t>5</w:t>
-      </w:r>
-      <w:r>
-        <w:rPr>
-          <w:sz w:val="22"/>
-          <w:szCs w:val="22"/>
-        </w:rPr>
-        <w:t>.</w:t>
-      </w:r>
-      <w:r>
-        <w:rPr>
-          <w:sz w:val="22"/>
-          <w:szCs w:val="22"/>
-        </w:rPr>
-        <w:t>4</w:t>
-      </w:r>
-      <w:r>
-        <w:rPr>
-          <w:sz w:val="22"/>
-          <w:szCs w:val="22"/>
-        </w:rPr>
-        <w:t xml:space="preserve"> </w:t>
-      </w:r>
-      <w:r>
-        <w:rPr>
-          <w:sz w:val="22"/>
-          <w:szCs w:val="22"/>
-        </w:rPr>
-        <w:t>Процедура складання, порівняння і вибору</w:t>
-      </w:r>
-      <w:r>
-        <w:rPr>
-          <w:webHidden/>
-          <w:sz w:val="22"/>
-          <w:szCs w:val="22"/>
+          <w:szCs w:val="28"/>
+        </w:rPr>
+      </w:pPr>
+      <w:r>
+        <w:rPr>
+          <w:szCs w:val="28"/>
+        </w:rPr>
+        <w:t>1.5.4 Процедура складання, порівняння і вибору</w:t>
+      </w:r>
+      <w:r>
+        <w:rPr>
+          <w:webHidden/>
+          <w:szCs w:val="28"/>
         </w:rPr>
         <w:tab/>
       </w:r>
       <w:r>
         <w:rPr>
           <w:webHidden/>
-          <w:sz w:val="22"/>
-          <w:szCs w:val="22"/>
-        </w:rPr>
-        <w:t>37</w:t>
+          <w:szCs w:val="28"/>
+        </w:rPr>
+        <w:t>3</w:t>
+      </w:r>
+      <w:r>
+        <w:rPr>
+          <w:webHidden/>
+          <w:szCs w:val="28"/>
+        </w:rPr>
+        <w:t>8</w:t>
       </w:r>
     </w:p>
     <w:p>
@@ -1352,74 +1480,35 @@
         </w:tabs>
         <w:spacing w:line="360" w:lineRule="auto"/>
         <w:rPr>
-          <w:sz w:val="22"/>
-          <w:szCs w:val="22"/>
-        </w:rPr>
-      </w:pPr>
-      <w:r>
-        <w:rPr>
-          <w:sz w:val="22"/>
-          <w:szCs w:val="22"/>
-        </w:rPr>
-        <w:t>1</w:t>
-      </w:r>
-      <w:r>
-        <w:rPr>
-          <w:sz w:val="22"/>
-          <w:szCs w:val="22"/>
-        </w:rPr>
-        <w:t>.</w:t>
-      </w:r>
-      <w:r>
-        <w:rPr>
-          <w:sz w:val="22"/>
-          <w:szCs w:val="22"/>
-        </w:rPr>
-        <w:t>5</w:t>
-      </w:r>
-      <w:r>
-        <w:rPr>
-          <w:sz w:val="22"/>
-          <w:szCs w:val="22"/>
-        </w:rPr>
-        <w:t>.</w:t>
-      </w:r>
-      <w:r>
-        <w:rPr>
-          <w:sz w:val="22"/>
-          <w:szCs w:val="22"/>
-        </w:rPr>
-        <w:t>5</w:t>
-      </w:r>
-      <w:r>
-        <w:rPr>
-          <w:sz w:val="22"/>
-          <w:szCs w:val="22"/>
-        </w:rPr>
-        <w:t xml:space="preserve"> </w:t>
-      </w:r>
-      <w:r>
-        <w:rPr>
-          <w:sz w:val="22"/>
-          <w:szCs w:val="22"/>
-        </w:rPr>
-        <w:t>Вид процедури складання, порівняння і вибору на решітці</w:t>
-      </w:r>
-      <w:r>
-        <w:rPr>
-          <w:webHidden/>
-          <w:sz w:val="22"/>
-          <w:szCs w:val="22"/>
+          <w:szCs w:val="28"/>
+        </w:rPr>
+      </w:pPr>
+      <w:r>
+        <w:rPr>
+          <w:szCs w:val="28"/>
+        </w:rPr>
+        <w:t>1.5.5 Вид процедури складання, порівняння і вибору на решітці</w:t>
+      </w:r>
+      <w:r>
+        <w:rPr>
+          <w:webHidden/>
+          <w:szCs w:val="28"/>
         </w:rPr>
         <w:tab/>
       </w:r>
       <w:r>
         <w:rPr>
           <w:webHidden/>
-          <w:sz w:val="22"/>
-          <w:szCs w:val="22"/>
-        </w:rPr>
-        <w:t>38</w:t>
+          <w:szCs w:val="28"/>
+        </w:rPr>
+        <w:t>3</w:t>
+      </w:r>
+      <w:r>
+        <w:rPr>
+          <w:webHidden/>
+          <w:szCs w:val="28"/>
+        </w:rPr>
+        <w:t>9</w:t>
       </w:r>
     </w:p>
     <w:p>
@@ -1431,68 +1520,58 @@
         <w:spacing w:line="360" w:lineRule="auto"/>
         <w:rPr>
           <w:webHidden/>
-          <w:sz w:val="22"/>
-          <w:szCs w:val="22"/>
-        </w:rPr>
-      </w:pPr>
-      <w:r>
-        <w:rPr>
-          <w:sz w:val="22"/>
-          <w:szCs w:val="22"/>
+          <w:szCs w:val="28"/>
+        </w:rPr>
+      </w:pPr>
+      <w:r>
+        <w:rPr>
+          <w:szCs w:val="28"/>
         </w:rPr>
         <w:t>1</w:t>
       </w:r>
       <w:r>
         <w:rPr>
-          <w:sz w:val="22"/>
-          <w:szCs w:val="22"/>
+          <w:szCs w:val="28"/>
         </w:rPr>
         <w:t>.</w:t>
       </w:r>
       <w:r>
         <w:rPr>
-          <w:sz w:val="22"/>
-          <w:szCs w:val="22"/>
+          <w:szCs w:val="28"/>
         </w:rPr>
         <w:t>5</w:t>
       </w:r>
       <w:r>
         <w:rPr>
-          <w:sz w:val="22"/>
-          <w:szCs w:val="22"/>
+          <w:szCs w:val="28"/>
         </w:rPr>
         <w:t>.</w:t>
       </w:r>
       <w:r>
         <w:rPr>
-          <w:sz w:val="22"/>
-          <w:szCs w:val="22"/>
+          <w:szCs w:val="28"/>
         </w:rPr>
         <w:t>6</w:t>
       </w:r>
       <w:r>
         <w:rPr>
-          <w:sz w:val="22"/>
-          <w:szCs w:val="22"/>
+          <w:szCs w:val="28"/>
         </w:rPr>
         <w:t xml:space="preserve"> Пам'ять шляхів і синхронізація</w:t>
       </w:r>
       <w:r>
         <w:rPr>
           <w:webHidden/>
-          <w:sz w:val="22"/>
-          <w:szCs w:val="22"/>
+          <w:szCs w:val="28"/>
         </w:rPr>
         <w:tab/>
-        <w:t>3</w:t>
-      </w:r>
-      <w:r>
-        <w:rPr>
-          <w:webHidden/>
-          <w:sz w:val="22"/>
-          <w:szCs w:val="22"/>
-        </w:rPr>
-        <w:t>9</w:t>
+      </w:r>
+      <w:r>
+        <w:rPr>
+          <w:webHidden/>
+          <w:szCs w:val="28"/>
+        </w:rPr>
+        <w:t>40</w:t>
       </w:r>
     </w:p>
     <w:p>
@@ -1502,20 +1581,26 @@
           <w:tab w:val="clear" w:pos="9629"/>
           <w:tab w:val="right" w:leader="dot" w:pos="9639"/>
         </w:tabs>
-        <w:spacing w:after="0"/>
+        <w:spacing w:after="0" w:line="360" w:lineRule="auto"/>
+        <w:rPr>
+          <w:sz w:val="28"/>
+          <w:szCs w:val="28"/>
+        </w:rPr>
       </w:pPr>
       <w:hyperlink w:anchor="_Toc357951032" w:history="1">
         <w:r>
           <w:rPr>
             <w:rStyle w:val="a8"/>
-            <w:szCs w:val="24"/>
+            <w:sz w:val="28"/>
+            <w:szCs w:val="28"/>
           </w:rPr>
           <w:t>2</w:t>
         </w:r>
         <w:r>
           <w:rPr>
             <w:rStyle w:val="a8"/>
-            <w:szCs w:val="24"/>
+            <w:sz w:val="28"/>
+            <w:szCs w:val="28"/>
           </w:rPr>
           <w:t>.</w:t>
         </w:r>
@@ -1524,6 +1609,8 @@
             <w:b/>
             <w:bCs/>
             <w:caps/>
+            <w:sz w:val="28"/>
+            <w:szCs w:val="28"/>
             <w:lang w:eastAsia="uk-UA"/>
           </w:rPr>
           <w:tab/>
@@ -1531,27 +1618,35 @@
         <w:r>
           <w:rPr>
             <w:bCs/>
+            <w:sz w:val="28"/>
+            <w:szCs w:val="28"/>
             <w:lang w:eastAsia="uk-UA"/>
           </w:rPr>
-          <w:t>Обгрунтування вибраного напряму роботи</w:t>
-        </w:r>
-        <w:r>
-          <w:rPr>
-            <w:webHidden/>
+          <w:t>ОБГРУНТУВАННЯ ВИБРАНОГО НАПРЯМУ РОБОТИ</w:t>
+        </w:r>
+        <w:r>
+          <w:rPr>
+            <w:webHidden/>
+            <w:sz w:val="28"/>
+            <w:szCs w:val="28"/>
           </w:rPr>
           <w:tab/>
         </w:r>
         <w:r>
           <w:rPr>
             <w:webHidden/>
+            <w:sz w:val="28"/>
+            <w:szCs w:val="28"/>
           </w:rPr>
           <w:t>4</w:t>
         </w:r>
         <w:r>
           <w:rPr>
             <w:webHidden/>
-          </w:rPr>
-          <w:t>1</w:t>
+            <w:sz w:val="28"/>
+            <w:szCs w:val="28"/>
+          </w:rPr>
+          <w:t>2</w:t>
         </w:r>
       </w:hyperlink>
     </w:p>
@@ -1562,11 +1657,13 @@
           <w:tab w:val="clear" w:pos="9629"/>
           <w:tab w:val="right" w:leader="dot" w:pos="9639"/>
         </w:tabs>
-        <w:spacing w:after="0"/>
+        <w:spacing w:after="0" w:line="360" w:lineRule="auto"/>
         <w:rPr>
           <w:b/>
           <w:bCs/>
           <w:caps/>
+          <w:sz w:val="28"/>
+          <w:szCs w:val="28"/>
           <w:lang w:eastAsia="uk-UA"/>
         </w:rPr>
       </w:pPr>
@@ -1574,11 +1671,16 @@
         <w:r>
           <w:rPr>
             <w:rStyle w:val="a8"/>
-            <w:szCs w:val="24"/>
+            <w:sz w:val="28"/>
+            <w:szCs w:val="28"/>
           </w:rPr>
           <w:t>3.</w:t>
         </w:r>
         <w:r>
+          <w:rPr>
+            <w:sz w:val="28"/>
+            <w:szCs w:val="28"/>
+          </w:rPr>
           <w:t xml:space="preserve"> </w:t>
         </w:r>
         <w:r>
@@ -1586,6 +1688,8 @@
             <w:b/>
             <w:bCs/>
             <w:caps/>
+            <w:sz w:val="28"/>
+            <w:szCs w:val="28"/>
             <w:lang w:eastAsia="uk-UA"/>
           </w:rPr>
           <w:tab/>
@@ -1593,27 +1697,34 @@
         <w:r>
           <w:rPr>
             <w:rStyle w:val="a8"/>
-            <w:szCs w:val="24"/>
-          </w:rPr>
-          <w:t>Проектний розділ</w:t>
-        </w:r>
-        <w:r>
-          <w:rPr>
-            <w:webHidden/>
+            <w:sz w:val="28"/>
+            <w:szCs w:val="28"/>
+          </w:rPr>
+          <w:t>ПРОЕКТНИЙ РОЗДІЛ</w:t>
+        </w:r>
+        <w:r>
+          <w:rPr>
+            <w:webHidden/>
+            <w:sz w:val="28"/>
+            <w:szCs w:val="28"/>
           </w:rPr>
           <w:tab/>
         </w:r>
         <w:r>
           <w:rPr>
             <w:webHidden/>
+            <w:sz w:val="28"/>
+            <w:szCs w:val="28"/>
           </w:rPr>
           <w:t>4</w:t>
         </w:r>
         <w:r>
           <w:rPr>
             <w:webHidden/>
-          </w:rPr>
-          <w:t>5</w:t>
+            <w:sz w:val="28"/>
+            <w:szCs w:val="28"/>
+          </w:rPr>
+          <w:t>6</w:t>
         </w:r>
       </w:hyperlink>
     </w:p>
@@ -1624,11 +1735,13 @@
           <w:tab w:val="clear" w:pos="9629"/>
           <w:tab w:val="right" w:leader="dot" w:pos="9639"/>
         </w:tabs>
-        <w:spacing w:after="0"/>
+        <w:spacing w:after="0" w:line="360" w:lineRule="auto"/>
         <w:rPr>
           <w:b/>
           <w:bCs/>
           <w:caps/>
+          <w:sz w:val="28"/>
+          <w:szCs w:val="28"/>
           <w:lang w:eastAsia="uk-UA"/>
         </w:rPr>
       </w:pPr>
@@ -1636,18 +1749,16 @@
         <w:r>
           <w:rPr>
             <w:rStyle w:val="a8"/>
-            <w:szCs w:val="24"/>
-          </w:rPr>
-          <w:t>4</w:t>
-        </w:r>
-        <w:r>
-          <w:rPr>
-            <w:rStyle w:val="a8"/>
-            <w:szCs w:val="24"/>
-          </w:rPr>
-          <w:t>.</w:t>
-        </w:r>
-        <w:r>
+            <w:sz w:val="28"/>
+            <w:szCs w:val="28"/>
+          </w:rPr>
+          <w:t>4.</w:t>
+        </w:r>
+        <w:r>
+          <w:rPr>
+            <w:sz w:val="28"/>
+            <w:szCs w:val="28"/>
+          </w:rPr>
           <w:t xml:space="preserve"> </w:t>
         </w:r>
         <w:r>
@@ -1655,6 +1766,8 @@
             <w:b/>
             <w:bCs/>
             <w:caps/>
+            <w:sz w:val="28"/>
+            <w:szCs w:val="28"/>
             <w:lang w:eastAsia="uk-UA"/>
           </w:rPr>
           <w:tab/>
@@ -1662,21 +1775,34 @@
         <w:r>
           <w:rPr>
             <w:rStyle w:val="a8"/>
-            <w:szCs w:val="24"/>
-          </w:rPr>
-          <w:t>Дослідницький розділ</w:t>
-        </w:r>
-        <w:r>
-          <w:rPr>
-            <w:webHidden/>
+            <w:sz w:val="28"/>
+            <w:szCs w:val="28"/>
+          </w:rPr>
+          <w:t>ДОСЛІДНИЦЬКИЙ РОЗДІЛ</w:t>
+        </w:r>
+        <w:r>
+          <w:rPr>
+            <w:webHidden/>
+            <w:sz w:val="28"/>
+            <w:szCs w:val="28"/>
           </w:rPr>
           <w:tab/>
         </w:r>
         <w:r>
           <w:rPr>
             <w:webHidden/>
-          </w:rPr>
-          <w:t>58</w:t>
+            <w:sz w:val="28"/>
+            <w:szCs w:val="28"/>
+          </w:rPr>
+          <w:t>5</w:t>
+        </w:r>
+        <w:r>
+          <w:rPr>
+            <w:webHidden/>
+            <w:sz w:val="28"/>
+            <w:szCs w:val="28"/>
+          </w:rPr>
+          <w:t>9</w:t>
         </w:r>
       </w:hyperlink>
     </w:p>
@@ -1687,41 +1813,70 @@
           <w:tab w:val="clear" w:pos="9629"/>
           <w:tab w:val="right" w:leader="dot" w:pos="9639"/>
         </w:tabs>
-        <w:spacing w:after="0"/>
-        <w:rPr>
-          <w:sz w:val="22"/>
+        <w:spacing w:after="0" w:line="360" w:lineRule="auto"/>
+        <w:rPr>
+          <w:sz w:val="28"/>
+          <w:szCs w:val="28"/>
           <w:lang w:eastAsia="uk-UA"/>
         </w:rPr>
       </w:pPr>
       <w:r>
+        <w:rPr>
+          <w:sz w:val="28"/>
+          <w:szCs w:val="28"/>
+        </w:rPr>
         <w:fldChar w:fldCharType="end"/>
       </w:r>
       <w:r>
+        <w:rPr>
+          <w:sz w:val="28"/>
+          <w:szCs w:val="28"/>
+        </w:rPr>
         <w:t xml:space="preserve">6. </w:t>
       </w:r>
       <w:r>
+        <w:rPr>
+          <w:sz w:val="28"/>
+          <w:szCs w:val="28"/>
+        </w:rPr>
         <w:t xml:space="preserve"> </w:t>
       </w:r>
       <w:r>
+        <w:rPr>
+          <w:sz w:val="28"/>
+          <w:szCs w:val="28"/>
+        </w:rPr>
         <w:fldChar w:fldCharType="begin"/>
       </w:r>
       <w:r>
+        <w:rPr>
+          <w:sz w:val="28"/>
+          <w:szCs w:val="28"/>
+        </w:rPr>
         <w:instrText xml:space="preserve"> TOC \o "1-3" \h \z \u </w:instrText>
       </w:r>
       <w:r>
+        <w:rPr>
+          <w:sz w:val="28"/>
+          <w:szCs w:val="28"/>
+        </w:rPr>
         <w:fldChar w:fldCharType="separate"/>
       </w:r>
       <w:hyperlink r:id="rId8" w:anchor="_Toc358748669" w:history="1">
         <w:r>
           <w:rPr>
             <w:rStyle w:val="a8"/>
-          </w:rPr>
-          <w:t>Економічний розділ</w:t>
-        </w:r>
-        <w:r>
-          <w:rPr>
-            <w:rStyle w:val="a8"/>
-            <w:webHidden/>
+            <w:sz w:val="28"/>
+            <w:szCs w:val="28"/>
+          </w:rPr>
+          <w:t>ЕКОНОМІЧНИЙ РОЗДІЛ</w:t>
+        </w:r>
+        <w:r>
+          <w:rPr>
+            <w:rStyle w:val="a8"/>
+            <w:webHidden/>
+            <w:sz w:val="28"/>
+            <w:szCs w:val="28"/>
           </w:rPr>
           <w:tab/>
         </w:r>
@@ -1729,6 +1884,8 @@
           <w:rPr>
             <w:rStyle w:val="a8"/>
             <w:webHidden/>
+            <w:sz w:val="28"/>
+            <w:szCs w:val="28"/>
           </w:rPr>
           <w:t>6</w:t>
         </w:r>
@@ -1736,8 +1893,10 @@
           <w:rPr>
             <w:rStyle w:val="a8"/>
             <w:webHidden/>
-          </w:rPr>
-          <w:t>2</w:t>
+            <w:sz w:val="28"/>
+            <w:szCs w:val="28"/>
+          </w:rPr>
+          <w:t>3</w:t>
         </w:r>
       </w:hyperlink>
     </w:p>
@@ -1752,8 +1911,8 @@
         <w:rPr>
           <w:rFonts w:eastAsiaTheme="minorEastAsia"/>
           <w:noProof/>
-          <w:sz w:val="22"/>
-          <w:szCs w:val="22"/>
+          <w:sz w:val="28"/>
+          <w:szCs w:val="28"/>
           <w:lang w:eastAsia="uk-UA"/>
         </w:rPr>
       </w:pPr>
@@ -1762,8 +1921,8 @@
           <w:rPr>
             <w:rStyle w:val="a8"/>
             <w:noProof/>
-            <w:sz w:val="22"/>
-            <w:szCs w:val="22"/>
+            <w:sz w:val="28"/>
+            <w:szCs w:val="28"/>
           </w:rPr>
           <w:t>6</w:t>
         </w:r>
@@ -1771,8 +1930,8 @@
           <w:rPr>
             <w:rStyle w:val="a8"/>
             <w:noProof/>
-            <w:sz w:val="22"/>
-            <w:szCs w:val="22"/>
+            <w:sz w:val="28"/>
+            <w:szCs w:val="28"/>
           </w:rPr>
           <w:t>.</w:t>
         </w:r>
@@ -1780,8 +1939,8 @@
           <w:rPr>
             <w:rStyle w:val="a8"/>
             <w:noProof/>
-            <w:sz w:val="22"/>
-            <w:szCs w:val="22"/>
+            <w:sz w:val="28"/>
+            <w:szCs w:val="28"/>
           </w:rPr>
           <w:t>1</w:t>
         </w:r>
@@ -1789,14 +1948,16 @@
           <w:rPr>
             <w:rStyle w:val="a8"/>
             <w:noProof/>
-            <w:sz w:val="22"/>
-            <w:szCs w:val="22"/>
+            <w:sz w:val="28"/>
+            <w:szCs w:val="28"/>
           </w:rPr>
           <w:t>.</w:t>
         </w:r>
         <w:r>
           <w:rPr>
             <w:rFonts w:eastAsiaTheme="minorEastAsia"/>
+            <w:sz w:val="28"/>
+            <w:szCs w:val="28"/>
           </w:rPr>
           <w:t xml:space="preserve"> </w:t>
         </w:r>
@@ -1804,8 +1965,8 @@
           <w:rPr>
             <w:rStyle w:val="a8"/>
             <w:noProof/>
-            <w:sz w:val="22"/>
-            <w:szCs w:val="22"/>
+            <w:sz w:val="28"/>
+            <w:szCs w:val="28"/>
           </w:rPr>
           <w:tab/>
         </w:r>
@@ -1813,8 +1974,8 @@
           <w:rPr>
             <w:rStyle w:val="a8"/>
             <w:noProof/>
-            <w:sz w:val="22"/>
-            <w:szCs w:val="22"/>
+            <w:sz w:val="28"/>
+            <w:szCs w:val="28"/>
           </w:rPr>
           <w:t>Розрахунок витрат на розробку та впровадження проектованого програмного забезпечення</w:t>
         </w:r>
@@ -1823,8 +1984,8 @@
             <w:rStyle w:val="a8"/>
             <w:noProof/>
             <w:webHidden/>
-            <w:sz w:val="22"/>
-            <w:szCs w:val="22"/>
+            <w:sz w:val="28"/>
+            <w:szCs w:val="28"/>
           </w:rPr>
           <w:tab/>
         </w:r>
@@ -1833,8 +1994,8 @@
             <w:rStyle w:val="a8"/>
             <w:noProof/>
             <w:webHidden/>
-            <w:sz w:val="22"/>
-            <w:szCs w:val="22"/>
+            <w:sz w:val="28"/>
+            <w:szCs w:val="28"/>
           </w:rPr>
           <w:t>6</w:t>
         </w:r>
@@ -1843,10 +2004,10 @@
             <w:rStyle w:val="a8"/>
             <w:noProof/>
             <w:webHidden/>
-            <w:sz w:val="22"/>
-            <w:szCs w:val="22"/>
-          </w:rPr>
-          <w:t>2</w:t>
+            <w:sz w:val="28"/>
+            <w:szCs w:val="28"/>
+          </w:rPr>
+          <w:t>3</w:t>
         </w:r>
       </w:hyperlink>
     </w:p>
@@ -1861,8 +2022,8 @@
         <w:rPr>
           <w:rStyle w:val="a8"/>
           <w:noProof/>
-          <w:sz w:val="22"/>
-          <w:szCs w:val="22"/>
+          <w:sz w:val="28"/>
+          <w:szCs w:val="28"/>
         </w:rPr>
       </w:pPr>
       <w:hyperlink r:id="rId10" w:anchor="_Toc358748681" w:history="1">
@@ -1870,8 +2031,8 @@
           <w:rPr>
             <w:rStyle w:val="a8"/>
             <w:noProof/>
-            <w:sz w:val="22"/>
-            <w:szCs w:val="22"/>
+            <w:sz w:val="28"/>
+            <w:szCs w:val="28"/>
           </w:rPr>
           <w:t>6</w:t>
         </w:r>
@@ -1879,8 +2040,8 @@
           <w:rPr>
             <w:rStyle w:val="a8"/>
             <w:noProof/>
-            <w:sz w:val="22"/>
-            <w:szCs w:val="22"/>
+            <w:sz w:val="28"/>
+            <w:szCs w:val="28"/>
           </w:rPr>
           <w:t>.2</w:t>
         </w:r>
@@ -1888,14 +2049,16 @@
           <w:rPr>
             <w:rStyle w:val="a8"/>
             <w:noProof/>
-            <w:sz w:val="22"/>
-            <w:szCs w:val="22"/>
+            <w:sz w:val="28"/>
+            <w:szCs w:val="28"/>
           </w:rPr>
           <w:t>.</w:t>
         </w:r>
         <w:r>
           <w:rPr>
             <w:rFonts w:eastAsiaTheme="minorEastAsia"/>
+            <w:sz w:val="28"/>
+            <w:szCs w:val="28"/>
           </w:rPr>
           <w:t xml:space="preserve"> </w:t>
         </w:r>
@@ -1903,8 +2066,8 @@
           <w:rPr>
             <w:rStyle w:val="a8"/>
             <w:noProof/>
-            <w:sz w:val="22"/>
-            <w:szCs w:val="22"/>
+            <w:sz w:val="28"/>
+            <w:szCs w:val="28"/>
           </w:rPr>
           <w:tab/>
         </w:r>
@@ -1912,8 +2075,8 @@
           <w:rPr>
             <w:rStyle w:val="a8"/>
             <w:noProof/>
-            <w:sz w:val="22"/>
-            <w:szCs w:val="22"/>
+            <w:sz w:val="28"/>
+            <w:szCs w:val="28"/>
           </w:rPr>
           <w:t>Вибір і обґрунтування аналога</w:t>
         </w:r>
@@ -1922,8 +2085,8 @@
             <w:rStyle w:val="a8"/>
             <w:noProof/>
             <w:webHidden/>
-            <w:sz w:val="22"/>
-            <w:szCs w:val="22"/>
+            <w:sz w:val="28"/>
+            <w:szCs w:val="28"/>
           </w:rPr>
           <w:tab/>
         </w:r>
@@ -1932,8 +2095,8 @@
             <w:rStyle w:val="a8"/>
             <w:noProof/>
             <w:webHidden/>
-            <w:sz w:val="22"/>
-            <w:szCs w:val="22"/>
+            <w:sz w:val="28"/>
+            <w:szCs w:val="28"/>
           </w:rPr>
           <w:t>6</w:t>
         </w:r>
@@ -1942,10 +2105,10 @@
             <w:rStyle w:val="a8"/>
             <w:noProof/>
             <w:webHidden/>
-            <w:sz w:val="22"/>
-            <w:szCs w:val="22"/>
-          </w:rPr>
-          <w:t>7</w:t>
+            <w:sz w:val="28"/>
+            <w:szCs w:val="28"/>
+          </w:rPr>
+          <w:t>8</w:t>
         </w:r>
       </w:hyperlink>
     </w:p>
@@ -1960,8 +2123,8 @@
         <w:rPr>
           <w:rStyle w:val="a8"/>
           <w:noProof/>
-          <w:sz w:val="22"/>
-          <w:szCs w:val="22"/>
+          <w:sz w:val="28"/>
+          <w:szCs w:val="28"/>
         </w:rPr>
       </w:pPr>
       <w:hyperlink r:id="rId11" w:anchor="_Toc358748681" w:history="1">
@@ -1969,32 +2132,16 @@
           <w:rPr>
             <w:rStyle w:val="a8"/>
             <w:noProof/>
-            <w:sz w:val="22"/>
-            <w:szCs w:val="22"/>
-          </w:rPr>
-          <w:t>6.</w:t>
-        </w:r>
-        <w:r>
-          <w:rPr>
-            <w:rStyle w:val="a8"/>
-            <w:noProof/>
-            <w:sz w:val="22"/>
-            <w:szCs w:val="22"/>
-          </w:rPr>
-          <w:t>3</w:t>
-        </w:r>
-        <w:r>
-          <w:rPr>
-            <w:rStyle w:val="a8"/>
-            <w:noProof/>
-            <w:sz w:val="22"/>
-            <w:szCs w:val="22"/>
-          </w:rPr>
-          <w:t>.</w:t>
+            <w:sz w:val="28"/>
+            <w:szCs w:val="28"/>
+          </w:rPr>
+          <w:t>6.3.</w:t>
         </w:r>
         <w:r>
           <w:rPr>
             <w:rFonts w:eastAsiaTheme="minorEastAsia"/>
+            <w:sz w:val="28"/>
+            <w:szCs w:val="28"/>
           </w:rPr>
           <w:t xml:space="preserve"> </w:t>
         </w:r>
@@ -2002,18 +2149,10 @@
           <w:rPr>
             <w:rStyle w:val="a8"/>
             <w:noProof/>
-            <w:sz w:val="22"/>
-            <w:szCs w:val="22"/>
+            <w:sz w:val="28"/>
+            <w:szCs w:val="28"/>
           </w:rPr>
           <w:tab/>
-        </w:r>
-        <w:r>
-          <w:rPr>
-            <w:rStyle w:val="a8"/>
-            <w:noProof/>
-            <w:sz w:val="22"/>
-            <w:szCs w:val="22"/>
-          </w:rPr>
           <w:t>Визначення комплексного показника якості проектної розробки</w:t>
         </w:r>
         <w:r>
@@ -2021,19 +2160,10 @@
             <w:rStyle w:val="a8"/>
             <w:noProof/>
             <w:webHidden/>
-            <w:sz w:val="22"/>
-            <w:szCs w:val="22"/>
+            <w:sz w:val="28"/>
+            <w:szCs w:val="28"/>
           </w:rPr>
           <w:tab/>
-        </w:r>
-        <w:r>
-          <w:rPr>
-            <w:rStyle w:val="a8"/>
-            <w:noProof/>
-            <w:webHidden/>
-            <w:sz w:val="22"/>
-            <w:szCs w:val="22"/>
-          </w:rPr>
           <w:t>6</w:t>
         </w:r>
         <w:r>
@@ -2041,10 +2171,10 @@
             <w:rStyle w:val="a8"/>
             <w:noProof/>
             <w:webHidden/>
-            <w:sz w:val="22"/>
-            <w:szCs w:val="22"/>
-          </w:rPr>
-          <w:t>8</w:t>
+            <w:sz w:val="28"/>
+            <w:szCs w:val="28"/>
+          </w:rPr>
+          <w:t>9</w:t>
         </w:r>
       </w:hyperlink>
     </w:p>
@@ -2059,8 +2189,8 @@
         <w:rPr>
           <w:rStyle w:val="a8"/>
           <w:noProof/>
-          <w:sz w:val="22"/>
-          <w:szCs w:val="22"/>
+          <w:sz w:val="28"/>
+          <w:szCs w:val="28"/>
         </w:rPr>
       </w:pPr>
       <w:hyperlink r:id="rId12" w:anchor="_Toc358748681" w:history="1">
@@ -2068,32 +2198,16 @@
           <w:rPr>
             <w:rStyle w:val="a8"/>
             <w:noProof/>
-            <w:sz w:val="22"/>
-            <w:szCs w:val="22"/>
-          </w:rPr>
-          <w:t>6.</w:t>
-        </w:r>
-        <w:r>
-          <w:rPr>
-            <w:rStyle w:val="a8"/>
-            <w:noProof/>
-            <w:sz w:val="22"/>
-            <w:szCs w:val="22"/>
-          </w:rPr>
-          <w:t>4</w:t>
-        </w:r>
-        <w:r>
-          <w:rPr>
-            <w:rStyle w:val="a8"/>
-            <w:noProof/>
-            <w:sz w:val="22"/>
-            <w:szCs w:val="22"/>
-          </w:rPr>
-          <w:t>.</w:t>
+            <w:sz w:val="28"/>
+            <w:szCs w:val="28"/>
+          </w:rPr>
+          <w:t>6.4.</w:t>
         </w:r>
         <w:r>
           <w:rPr>
             <w:rFonts w:eastAsiaTheme="minorEastAsia"/>
+            <w:sz w:val="28"/>
+            <w:szCs w:val="28"/>
           </w:rPr>
           <w:t xml:space="preserve"> </w:t>
         </w:r>
@@ -2101,18 +2215,10 @@
           <w:rPr>
             <w:rStyle w:val="a8"/>
             <w:noProof/>
-            <w:sz w:val="22"/>
-            <w:szCs w:val="22"/>
+            <w:sz w:val="28"/>
+            <w:szCs w:val="28"/>
           </w:rPr>
           <w:tab/>
-        </w:r>
-        <w:r>
-          <w:rPr>
-            <w:rStyle w:val="a8"/>
-            <w:noProof/>
-            <w:sz w:val="22"/>
-            <w:szCs w:val="22"/>
-          </w:rPr>
           <w:t>Визначення експлуатаційних витрат</w:t>
         </w:r>
         <w:r>
@@ -2120,8 +2226,8 @@
             <w:rStyle w:val="a8"/>
             <w:noProof/>
             <w:webHidden/>
-            <w:sz w:val="22"/>
-            <w:szCs w:val="22"/>
+            <w:sz w:val="28"/>
+            <w:szCs w:val="28"/>
           </w:rPr>
           <w:tab/>
         </w:r>
@@ -2130,8 +2236,8 @@
             <w:rStyle w:val="a8"/>
             <w:noProof/>
             <w:webHidden/>
-            <w:sz w:val="22"/>
-            <w:szCs w:val="22"/>
+            <w:sz w:val="28"/>
+            <w:szCs w:val="28"/>
           </w:rPr>
           <w:t>7</w:t>
         </w:r>
@@ -2140,10 +2246,10 @@
             <w:rStyle w:val="a8"/>
             <w:noProof/>
             <w:webHidden/>
-            <w:sz w:val="22"/>
-            <w:szCs w:val="22"/>
-          </w:rPr>
-          <w:t>1</w:t>
+            <w:sz w:val="28"/>
+            <w:szCs w:val="28"/>
+          </w:rPr>
+          <w:t>2</w:t>
         </w:r>
       </w:hyperlink>
     </w:p>
@@ -2158,8 +2264,8 @@
         <w:rPr>
           <w:rStyle w:val="a8"/>
           <w:noProof/>
-          <w:sz w:val="22"/>
-          <w:szCs w:val="22"/>
+          <w:sz w:val="28"/>
+          <w:szCs w:val="28"/>
         </w:rPr>
       </w:pPr>
       <w:hyperlink r:id="rId13" w:anchor="_Toc358748681" w:history="1">
@@ -2167,32 +2273,16 @@
           <w:rPr>
             <w:rStyle w:val="a8"/>
             <w:noProof/>
-            <w:sz w:val="22"/>
-            <w:szCs w:val="22"/>
-          </w:rPr>
-          <w:t>6.</w:t>
-        </w:r>
-        <w:r>
-          <w:rPr>
-            <w:rStyle w:val="a8"/>
-            <w:noProof/>
-            <w:sz w:val="22"/>
-            <w:szCs w:val="22"/>
-          </w:rPr>
-          <w:t>5</w:t>
-        </w:r>
-        <w:r>
-          <w:rPr>
-            <w:rStyle w:val="a8"/>
-            <w:noProof/>
-            <w:sz w:val="22"/>
-            <w:szCs w:val="22"/>
-          </w:rPr>
-          <w:t>.</w:t>
+            <w:sz w:val="28"/>
+            <w:szCs w:val="28"/>
+          </w:rPr>
+          <w:t>6.5.</w:t>
         </w:r>
         <w:r>
           <w:rPr>
             <w:rFonts w:eastAsiaTheme="minorEastAsia"/>
+            <w:sz w:val="28"/>
+            <w:szCs w:val="28"/>
           </w:rPr>
           <w:t xml:space="preserve"> </w:t>
         </w:r>
@@ -2200,18 +2290,10 @@
           <w:rPr>
             <w:rStyle w:val="a8"/>
             <w:noProof/>
-            <w:sz w:val="22"/>
-            <w:szCs w:val="22"/>
+            <w:sz w:val="28"/>
+            <w:szCs w:val="28"/>
           </w:rPr>
           <w:tab/>
-        </w:r>
-        <w:r>
-          <w:rPr>
-            <w:rStyle w:val="a8"/>
-            <w:noProof/>
-            <w:sz w:val="22"/>
-            <w:szCs w:val="22"/>
-          </w:rPr>
           <w:t>Розрахунок ціни споживання проектного рішення</w:t>
         </w:r>
         <w:r>
@@ -2219,8 +2301,8 @@
             <w:rStyle w:val="a8"/>
             <w:noProof/>
             <w:webHidden/>
-            <w:sz w:val="22"/>
-            <w:szCs w:val="22"/>
+            <w:sz w:val="28"/>
+            <w:szCs w:val="28"/>
           </w:rPr>
           <w:tab/>
         </w:r>
@@ -2229,14 +2311,22 @@
             <w:rStyle w:val="a8"/>
             <w:noProof/>
             <w:webHidden/>
-            <w:sz w:val="22"/>
-            <w:szCs w:val="22"/>
-          </w:rPr>
-          <w:t>73</w:t>
+            <w:sz w:val="28"/>
+            <w:szCs w:val="28"/>
+          </w:rPr>
+          <w:t>7</w:t>
+        </w:r>
+        <w:r>
+          <w:rPr>
+            <w:rStyle w:val="a8"/>
+            <w:noProof/>
+            <w:webHidden/>
+            <w:sz w:val="28"/>
+            <w:szCs w:val="28"/>
+          </w:rPr>
+          <w:t>4</w:t>
         </w:r>
       </w:hyperlink>
-      <w:bookmarkStart w:id="0" w:name="_GoBack"/>
-      <w:bookmarkEnd w:id="0"/>
     </w:p>
     <w:p>
       <w:pPr>
@@ -2249,8 +2339,8 @@
         <w:rPr>
           <w:rStyle w:val="a8"/>
           <w:noProof/>
-          <w:sz w:val="22"/>
-          <w:szCs w:val="22"/>
+          <w:sz w:val="28"/>
+          <w:szCs w:val="28"/>
         </w:rPr>
       </w:pPr>
       <w:hyperlink r:id="rId14" w:anchor="_Toc358748681" w:history="1">
@@ -2258,32 +2348,16 @@
           <w:rPr>
             <w:rStyle w:val="a8"/>
             <w:noProof/>
-            <w:sz w:val="22"/>
-            <w:szCs w:val="22"/>
-          </w:rPr>
-          <w:t>6.</w:t>
-        </w:r>
-        <w:r>
-          <w:rPr>
-            <w:rStyle w:val="a8"/>
-            <w:noProof/>
-            <w:sz w:val="22"/>
-            <w:szCs w:val="22"/>
-          </w:rPr>
-          <w:t>6</w:t>
-        </w:r>
-        <w:r>
-          <w:rPr>
-            <w:rStyle w:val="a8"/>
-            <w:noProof/>
-            <w:sz w:val="22"/>
-            <w:szCs w:val="22"/>
-          </w:rPr>
-          <w:t>.</w:t>
+            <w:sz w:val="28"/>
+            <w:szCs w:val="28"/>
+          </w:rPr>
+          <w:t>6.6.</w:t>
         </w:r>
         <w:r>
           <w:rPr>
             <w:rFonts w:eastAsiaTheme="minorEastAsia"/>
+            <w:sz w:val="28"/>
+            <w:szCs w:val="28"/>
           </w:rPr>
           <w:t xml:space="preserve"> </w:t>
         </w:r>
@@ -2291,18 +2365,10 @@
           <w:rPr>
             <w:rStyle w:val="a8"/>
             <w:noProof/>
-            <w:sz w:val="22"/>
-            <w:szCs w:val="22"/>
+            <w:sz w:val="28"/>
+            <w:szCs w:val="28"/>
           </w:rPr>
           <w:tab/>
-        </w:r>
-        <w:r>
-          <w:rPr>
-            <w:rStyle w:val="a8"/>
-            <w:noProof/>
-            <w:sz w:val="22"/>
-            <w:szCs w:val="22"/>
-          </w:rPr>
           <w:t>Визначення показників економічної ефективності</w:t>
         </w:r>
         <w:r>
@@ -2310,8 +2376,8 @@
             <w:rStyle w:val="a8"/>
             <w:noProof/>
             <w:webHidden/>
-            <w:sz w:val="22"/>
-            <w:szCs w:val="22"/>
+            <w:sz w:val="28"/>
+            <w:szCs w:val="28"/>
           </w:rPr>
           <w:tab/>
         </w:r>
@@ -2320,10 +2386,20 @@
             <w:rStyle w:val="a8"/>
             <w:noProof/>
             <w:webHidden/>
-            <w:sz w:val="22"/>
-            <w:szCs w:val="22"/>
-          </w:rPr>
-          <w:t>74</w:t>
+            <w:sz w:val="28"/>
+            <w:szCs w:val="28"/>
+          </w:rPr>
+          <w:t>7</w:t>
+        </w:r>
+        <w:r>
+          <w:rPr>
+            <w:rStyle w:val="a8"/>
+            <w:noProof/>
+            <w:webHidden/>
+            <w:sz w:val="28"/>
+            <w:szCs w:val="28"/>
+          </w:rPr>
+          <w:t>5</w:t>
         </w:r>
       </w:hyperlink>
     </w:p>
@@ -2338,8 +2414,8 @@
         <w:rPr>
           <w:rFonts w:eastAsiaTheme="minorEastAsia"/>
           <w:noProof/>
-          <w:sz w:val="22"/>
-          <w:szCs w:val="22"/>
+          <w:sz w:val="28"/>
+          <w:szCs w:val="28"/>
           <w:lang w:eastAsia="uk-UA"/>
         </w:rPr>
       </w:pPr>
@@ -2348,8 +2424,8 @@
           <w:rPr>
             <w:rStyle w:val="a8"/>
             <w:noProof/>
-            <w:sz w:val="22"/>
-            <w:szCs w:val="22"/>
+            <w:sz w:val="28"/>
+            <w:szCs w:val="28"/>
           </w:rPr>
           <w:t>6</w:t>
         </w:r>
@@ -2357,8 +2433,8 @@
           <w:rPr>
             <w:rStyle w:val="a8"/>
             <w:noProof/>
-            <w:sz w:val="22"/>
-            <w:szCs w:val="22"/>
+            <w:sz w:val="28"/>
+            <w:szCs w:val="28"/>
           </w:rPr>
           <w:t>.7</w:t>
         </w:r>
@@ -2366,14 +2442,16 @@
           <w:rPr>
             <w:rStyle w:val="a8"/>
             <w:noProof/>
-            <w:sz w:val="22"/>
-            <w:szCs w:val="22"/>
+            <w:sz w:val="28"/>
+            <w:szCs w:val="28"/>
           </w:rPr>
           <w:t>.</w:t>
         </w:r>
         <w:r>
           <w:rPr>
             <w:rFonts w:eastAsiaTheme="minorEastAsia"/>
+            <w:sz w:val="28"/>
+            <w:szCs w:val="28"/>
           </w:rPr>
           <w:t xml:space="preserve"> </w:t>
         </w:r>
@@ -2381,8 +2459,8 @@
           <w:rPr>
             <w:rStyle w:val="a8"/>
             <w:noProof/>
-            <w:sz w:val="22"/>
-            <w:szCs w:val="22"/>
+            <w:sz w:val="28"/>
+            <w:szCs w:val="28"/>
           </w:rPr>
           <w:tab/>
           <w:t>Висновки</w:t>
@@ -2392,8 +2470,8 @@
             <w:rStyle w:val="a8"/>
             <w:noProof/>
             <w:webHidden/>
-            <w:sz w:val="22"/>
-            <w:szCs w:val="22"/>
+            <w:sz w:val="28"/>
+            <w:szCs w:val="28"/>
           </w:rPr>
           <w:tab/>
         </w:r>
@@ -2402,10 +2480,20 @@
             <w:rStyle w:val="a8"/>
             <w:noProof/>
             <w:webHidden/>
-            <w:sz w:val="22"/>
-            <w:szCs w:val="22"/>
-          </w:rPr>
-          <w:t>76</w:t>
+            <w:sz w:val="28"/>
+            <w:szCs w:val="28"/>
+          </w:rPr>
+          <w:t>7</w:t>
+        </w:r>
+        <w:r>
+          <w:rPr>
+            <w:rStyle w:val="a8"/>
+            <w:noProof/>
+            <w:webHidden/>
+            <w:sz w:val="28"/>
+            <w:szCs w:val="28"/>
+          </w:rPr>
+          <w:t>7</w:t>
         </w:r>
       </w:hyperlink>
     </w:p>
@@ -2416,81 +2504,97 @@
           <w:tab w:val="clear" w:pos="9629"/>
           <w:tab w:val="right" w:leader="dot" w:pos="9639"/>
         </w:tabs>
-        <w:spacing w:after="0"/>
+        <w:spacing w:after="0" w:line="360" w:lineRule="auto"/>
         <w:rPr>
           <w:b/>
           <w:bCs/>
           <w:caps/>
-          <w:szCs w:val="24"/>
+          <w:sz w:val="28"/>
+          <w:szCs w:val="28"/>
           <w:lang w:eastAsia="uk-UA"/>
         </w:rPr>
       </w:pPr>
       <w:r>
+        <w:rPr>
+          <w:sz w:val="28"/>
+          <w:szCs w:val="28"/>
+        </w:rPr>
         <w:fldChar w:fldCharType="end"/>
       </w:r>
       <w:r>
         <w:rPr>
-          <w:szCs w:val="24"/>
+          <w:sz w:val="28"/>
+          <w:szCs w:val="28"/>
         </w:rPr>
         <w:fldChar w:fldCharType="begin"/>
       </w:r>
       <w:r>
         <w:rPr>
-          <w:szCs w:val="24"/>
+          <w:sz w:val="28"/>
+          <w:szCs w:val="28"/>
         </w:rPr>
         <w:instrText xml:space="preserve"> TOC \o "1-3" \h \z \u </w:instrText>
       </w:r>
       <w:r>
         <w:rPr>
-          <w:szCs w:val="24"/>
+          <w:sz w:val="28"/>
+          <w:szCs w:val="28"/>
+        </w:rPr>
+        <w:fldChar w:fldCharType="end"/>
+      </w:r>
+      <w:r>
+        <w:rPr>
+          <w:sz w:val="28"/>
+          <w:szCs w:val="28"/>
+        </w:rPr>
+        <w:fldChar w:fldCharType="begin"/>
+      </w:r>
+      <w:r>
+        <w:rPr>
+          <w:sz w:val="28"/>
+          <w:szCs w:val="28"/>
+        </w:rPr>
+        <w:instrText xml:space="preserve"> TOC \o "1-3" \h \z \u </w:instrText>
+      </w:r>
+      <w:r>
+        <w:rPr>
+          <w:sz w:val="28"/>
+          <w:szCs w:val="28"/>
         </w:rPr>
         <w:fldChar w:fldCharType="separate"/>
       </w:r>
-      <w:r>
-        <w:rPr>
-          <w:szCs w:val="24"/>
-        </w:rPr>
-        <w:fldChar w:fldCharType="end"/>
-      </w:r>
-      <w:r>
-        <w:rPr>
-          <w:szCs w:val="24"/>
-        </w:rPr>
-        <w:fldChar w:fldCharType="begin"/>
-      </w:r>
-      <w:r>
-        <w:rPr>
-          <w:szCs w:val="24"/>
-        </w:rPr>
-        <w:instrText xml:space="preserve"> TOC \o "1-3" \h \z \u </w:instrText>
-      </w:r>
-      <w:r>
-        <w:rPr>
-          <w:szCs w:val="24"/>
-        </w:rPr>
-        <w:fldChar w:fldCharType="separate"/>
-      </w:r>
       <w:hyperlink w:anchor="_Toc357952887" w:history="1">
         <w:r>
           <w:rPr>
             <w:rStyle w:val="a8"/>
-            <w:szCs w:val="24"/>
+            <w:sz w:val="28"/>
+            <w:szCs w:val="28"/>
           </w:rPr>
           <w:t>ВИСНОВКИ</w:t>
         </w:r>
         <w:r>
           <w:rPr>
             <w:webHidden/>
-            <w:szCs w:val="24"/>
+            <w:sz w:val="28"/>
+            <w:szCs w:val="28"/>
           </w:rPr>
           <w:tab/>
         </w:r>
         <w:r>
           <w:rPr>
             <w:webHidden/>
-            <w:szCs w:val="24"/>
-          </w:rPr>
-          <w:t>77</w:t>
+            <w:sz w:val="28"/>
+            <w:szCs w:val="28"/>
+          </w:rPr>
+          <w:t>7</w:t>
+        </w:r>
+        <w:r>
+          <w:rPr>
+            <w:webHidden/>
+            <w:sz w:val="28"/>
+            <w:szCs w:val="28"/>
+          </w:rPr>
+          <w:t>8</w:t>
         </w:r>
       </w:hyperlink>
     </w:p>
@@ -2501,32 +2605,37 @@
           <w:tab w:val="clear" w:pos="9629"/>
           <w:tab w:val="right" w:leader="dot" w:pos="9639"/>
         </w:tabs>
-        <w:spacing w:after="0"/>
-        <w:rPr>
-          <w:szCs w:val="24"/>
-        </w:rPr>
-      </w:pPr>
-      <w:r>
-        <w:rPr>
-          <w:szCs w:val="24"/>
+        <w:spacing w:after="0" w:line="360" w:lineRule="auto"/>
+        <w:rPr>
+          <w:sz w:val="28"/>
+          <w:szCs w:val="28"/>
+        </w:rPr>
+      </w:pPr>
+      <w:r>
+        <w:rPr>
+          <w:sz w:val="28"/>
+          <w:szCs w:val="28"/>
         </w:rPr>
         <w:fldChar w:fldCharType="end"/>
       </w:r>
       <w:r>
         <w:rPr>
-          <w:szCs w:val="24"/>
+          <w:sz w:val="28"/>
+          <w:szCs w:val="28"/>
         </w:rPr>
         <w:fldChar w:fldCharType="begin"/>
       </w:r>
       <w:r>
         <w:rPr>
-          <w:szCs w:val="24"/>
+          <w:sz w:val="28"/>
+          <w:szCs w:val="28"/>
         </w:rPr>
         <w:instrText xml:space="preserve"> TOC \o "1-3" \h \z \u </w:instrText>
       </w:r>
       <w:r>
         <w:rPr>
-          <w:szCs w:val="24"/>
+          <w:sz w:val="28"/>
+          <w:szCs w:val="28"/>
         </w:rPr>
         <w:fldChar w:fldCharType="separate"/>
       </w:r>
@@ -2534,23 +2643,34 @@
         <w:r>
           <w:rPr>
             <w:rStyle w:val="a8"/>
-            <w:szCs w:val="24"/>
+            <w:sz w:val="28"/>
+            <w:szCs w:val="28"/>
           </w:rPr>
           <w:t>СПИСОК ВИКОРИСТАНИХ ДЖЕРЕЛ</w:t>
         </w:r>
         <w:r>
           <w:rPr>
             <w:webHidden/>
-            <w:szCs w:val="24"/>
+            <w:sz w:val="28"/>
+            <w:szCs w:val="28"/>
           </w:rPr>
           <w:tab/>
         </w:r>
         <w:r>
           <w:rPr>
             <w:webHidden/>
-            <w:szCs w:val="24"/>
-          </w:rPr>
-          <w:t>78</w:t>
+            <w:sz w:val="28"/>
+            <w:szCs w:val="28"/>
+          </w:rPr>
+          <w:t>7</w:t>
+        </w:r>
+        <w:r>
+          <w:rPr>
+            <w:webHidden/>
+            <w:sz w:val="28"/>
+            <w:szCs w:val="28"/>
+          </w:rPr>
+          <w:t>9</w:t>
         </w:r>
       </w:hyperlink>
     </w:p>
@@ -2561,30 +2681,34 @@
           <w:tab w:val="clear" w:pos="9629"/>
           <w:tab w:val="right" w:leader="dot" w:pos="9639"/>
         </w:tabs>
-        <w:spacing w:after="0"/>
+        <w:spacing w:after="0" w:line="360" w:lineRule="auto"/>
         <w:rPr>
           <w:b/>
           <w:bCs/>
           <w:caps/>
-          <w:szCs w:val="24"/>
+          <w:sz w:val="28"/>
+          <w:szCs w:val="28"/>
           <w:lang w:eastAsia="uk-UA"/>
         </w:rPr>
       </w:pPr>
       <w:r>
         <w:rPr>
-          <w:szCs w:val="24"/>
+          <w:sz w:val="28"/>
+          <w:szCs w:val="28"/>
         </w:rPr>
         <w:fldChar w:fldCharType="begin"/>
       </w:r>
       <w:r>
         <w:rPr>
-          <w:szCs w:val="24"/>
+          <w:sz w:val="28"/>
+          <w:szCs w:val="28"/>
         </w:rPr>
         <w:instrText xml:space="preserve"> TOC \o "1-3" \h \z \u </w:instrText>
       </w:r>
       <w:r>
         <w:rPr>
-          <w:szCs w:val="24"/>
+          <w:sz w:val="28"/>
+          <w:szCs w:val="28"/>
         </w:rPr>
         <w:fldChar w:fldCharType="separate"/>
       </w:r>
@@ -2592,23 +2716,26 @@
         <w:r>
           <w:rPr>
             <w:rStyle w:val="a8"/>
-            <w:szCs w:val="24"/>
+            <w:sz w:val="28"/>
+            <w:szCs w:val="28"/>
           </w:rPr>
           <w:t>ДОДАТКИ</w:t>
         </w:r>
         <w:r>
           <w:rPr>
             <w:webHidden/>
-            <w:szCs w:val="24"/>
+            <w:sz w:val="28"/>
+            <w:szCs w:val="28"/>
           </w:rPr>
           <w:tab/>
         </w:r>
         <w:r>
           <w:rPr>
             <w:webHidden/>
-            <w:szCs w:val="24"/>
-          </w:rPr>
-          <w:t>79</w:t>
+            <w:sz w:val="28"/>
+            <w:szCs w:val="28"/>
+          </w:rPr>
+          <w:t>80</w:t>
         </w:r>
       </w:hyperlink>
     </w:p>
@@ -2617,21 +2744,24 @@
         <w:tabs>
           <w:tab w:val="right" w:leader="dot" w:pos="9639"/>
         </w:tabs>
-      </w:pPr>
-      <w:r>
-        <w:rPr>
-          <w:sz w:val="24"/>
-          <w:szCs w:val="24"/>
+        <w:spacing w:line="360" w:lineRule="auto"/>
+      </w:pPr>
+      <w:r>
+        <w:rPr>
+          <w:sz w:val="28"/>
+          <w:szCs w:val="28"/>
         </w:rPr>
         <w:fldChar w:fldCharType="end"/>
       </w:r>
       <w:r>
         <w:rPr>
-          <w:sz w:val="24"/>
-          <w:szCs w:val="24"/>
+          <w:sz w:val="28"/>
+          <w:szCs w:val="28"/>
         </w:rPr>
         <w:fldChar w:fldCharType="end"/>
       </w:r>
+      <w:bookmarkStart w:id="0" w:name="_GoBack"/>
+      <w:bookmarkEnd w:id="0"/>
     </w:p>
     <w:sectPr>
       <w:footerReference w:type="default" r:id="rId16"/>
@@ -2708,7 +2838,7 @@
             <w:sz w:val="28"/>
             <w:szCs w:val="28"/>
           </w:rPr>
-          <w:t>5</w:t>
+          <w:t>6</w:t>
         </w:r>
         <w:r>
           <w:rPr>
@@ -3052,6 +3182,7 @@
   <w:style w:type="character" w:default="1" w:styleId="a0">
     <w:name w:val="Default Paragraph Font"/>
     <w:uiPriority w:val="1"/>
+    <w:semiHidden/>
     <w:unhideWhenUsed/>
   </w:style>
   <w:style w:type="table" w:default="1" w:styleId="a1">
@@ -3854,7 +3985,7 @@
 </file>
 
 <file path=customXml/itemProps1.xml><?xml version="1.0" encoding="utf-8"?>
-<ds:datastoreItem xmlns:ds="http://schemas.openxmlformats.org/officeDocument/2006/customXml" ds:itemID="{AA97221D-812D-4A03-9794-6706A6CBFD07}">
+<ds:datastoreItem xmlns:ds="http://schemas.openxmlformats.org/officeDocument/2006/customXml" ds:itemID="{3F9E06CA-B0EB-47D3-8A3C-5CEC19E8F3DA}">
   <ds:schemaRefs>
     <ds:schemaRef ds:uri="http://schemas.openxmlformats.org/officeDocument/2006/bibliography"/>
   </ds:schemaRefs>

</xml_diff>